<commit_message>
Update Revision plan_identity conformity-CS.docx
</commit_message>
<xml_diff>
--- a/Revision plan_identity conformity-CS.docx
+++ b/Revision plan_identity conformity-CS.docx
@@ -89,23 +89,7 @@
           <w14:ligatures w14:val="none"/>
         </w:rPr>
         <w:br/>
-        <w:t xml:space="preserve">Thank you for your submission to Nationalism and Ethnic Politics. Reviewers have now commented on your paper.  You will see that they are advising that you revise your manuscript.  If you are prepared to undertake the work required, we would be pleased to review </w:t>
-      </w:r>
-      <w:proofErr w:type="gramStart"/>
-      <w:r>
-        <w:rPr>
-          <w:rFonts w:ascii="Times New Roman" w:eastAsia="Times New Roman" w:hAnsi="Times New Roman" w:cs="Times New Roman"/>
-          <w14:ligatures w14:val="none"/>
-        </w:rPr>
-        <w:t>a revision</w:t>
-      </w:r>
-      <w:proofErr w:type="gramEnd"/>
-      <w:r>
-        <w:rPr>
-          <w:rFonts w:ascii="Times New Roman" w:eastAsia="Times New Roman" w:hAnsi="Times New Roman" w:cs="Times New Roman"/>
-          <w14:ligatures w14:val="none"/>
-        </w:rPr>
-        <w:t xml:space="preserve">.  </w:t>
+        <w:t xml:space="preserve">Thank you for your submission to Nationalism and Ethnic Politics. Reviewers have now commented on your paper.  You will see that they are advising that you revise your manuscript.  If you are prepared to undertake the work required, we would be pleased to review a revision.  </w:t>
       </w:r>
       <w:r>
         <w:rPr>
@@ -259,28 +243,93 @@
           <w14:ligatures w14:val="none"/>
         </w:rPr>
         <w:br/>
-        <w:t xml:space="preserve">Thank you for your submission to Nationalism and Ethnic Politics. As you will see from the reviews, both reviewers see a lot of merit in your paper but invite more clarity on the methodological choices and implications of your data. We would welcome a revised version of the paper that engages with the two reviewers' substantive feedback. When considering the detailed feedback </w:t>
+        <w:t xml:space="preserve">Thank you for your submission to Nationalism and Ethnic Politics. As you will see from the reviews, both reviewers see a lot of merit in your paper but invite more clarity on the methodological choices and implications of your data. We would welcome a revised version of the paper that engages with the two reviewers' substantive feedback. When considering the detailed feedback of R1, I appreciate that running the survey again is impractical, so I would welcome a revision along the lines suggested by R1. </w:t>
+      </w:r>
+      <w:r>
+        <w:rPr>
+          <w:rFonts w:ascii="Times New Roman" w:eastAsia="Times New Roman" w:hAnsi="Times New Roman" w:cs="Times New Roman"/>
+          <w:highlight w:val="yellow"/>
+          <w14:ligatures w14:val="none"/>
+        </w:rPr>
+        <w:t xml:space="preserve">This would entail one of three options: (1) identify whether the Taiwanese respondents reveal their ethnic identity (note, per Taiwanese classifications, everyone - regardless of country of origin - who immigrated to Taiwan post-1987 is a "New Resident") OR (2) to split the </w:t>
+      </w:r>
+      <w:proofErr w:type="spellStart"/>
+      <w:r>
+        <w:rPr>
+          <w:rFonts w:ascii="Times New Roman" w:eastAsia="Times New Roman" w:hAnsi="Times New Roman" w:cs="Times New Roman"/>
+          <w:highlight w:val="yellow"/>
+          <w14:ligatures w14:val="none"/>
+        </w:rPr>
+        <w:t>Bengshen</w:t>
+      </w:r>
+      <w:proofErr w:type="spellEnd"/>
+      <w:r>
+        <w:rPr>
+          <w:rFonts w:ascii="Times New Roman" w:eastAsia="Times New Roman" w:hAnsi="Times New Roman" w:cs="Times New Roman"/>
+          <w:highlight w:val="yellow"/>
+          <w14:ligatures w14:val="none"/>
+        </w:rPr>
+        <w:t xml:space="preserve"> from the </w:t>
+      </w:r>
+      <w:proofErr w:type="spellStart"/>
+      <w:r>
+        <w:rPr>
+          <w:rFonts w:ascii="Times New Roman" w:eastAsia="Times New Roman" w:hAnsi="Times New Roman" w:cs="Times New Roman"/>
+          <w:highlight w:val="yellow"/>
+          <w14:ligatures w14:val="none"/>
+        </w:rPr>
+        <w:t>Waisheng</w:t>
+      </w:r>
+      <w:proofErr w:type="spellEnd"/>
+      <w:r>
+        <w:rPr>
+          <w:rFonts w:ascii="Times New Roman" w:eastAsia="Times New Roman" w:hAnsi="Times New Roman" w:cs="Times New Roman"/>
+          <w:highlight w:val="yellow"/>
+          <w14:ligatures w14:val="none"/>
+        </w:rPr>
+        <w:t xml:space="preserve">, and from there, do a subgroup analysis. Priors would suggest </w:t>
       </w:r>
       <w:proofErr w:type="gramStart"/>
       <w:r>
         <w:rPr>
           <w:rFonts w:ascii="Times New Roman" w:eastAsia="Times New Roman" w:hAnsi="Times New Roman" w:cs="Times New Roman"/>
-          <w14:ligatures w14:val="none"/>
-        </w:rPr>
-        <w:t>of</w:t>
+          <w:highlight w:val="yellow"/>
+          <w14:ligatures w14:val="none"/>
+        </w:rPr>
+        <w:t>no</w:t>
       </w:r>
       <w:proofErr w:type="gramEnd"/>
       <w:r>
         <w:rPr>
           <w:rFonts w:ascii="Times New Roman" w:eastAsia="Times New Roman" w:hAnsi="Times New Roman" w:cs="Times New Roman"/>
-          <w14:ligatures w14:val="none"/>
-        </w:rPr>
-        <w:t xml:space="preserve"> R1, I appreciate that running the survey again is impractical, so I would welcome a revision along the lines suggested by R1. This would entail one of three options: (1) identify whether the Taiwanese respondents reveal their ethnic identity (note, per Taiwanese classifications, everyone - regardless of country of origin - who immigrated to Taiwan post-1987 is a "New Resident") OR (2) to split the </w:t>
+          <w:highlight w:val="yellow"/>
+          <w14:ligatures w14:val="none"/>
+        </w:rPr>
+        <w:t xml:space="preserve"> </w:t>
       </w:r>
       <w:proofErr w:type="spellStart"/>
       <w:r>
         <w:rPr>
           <w:rFonts w:ascii="Times New Roman" w:eastAsia="Times New Roman" w:hAnsi="Times New Roman" w:cs="Times New Roman"/>
+          <w:highlight w:val="yellow"/>
+          <w14:ligatures w14:val="none"/>
+        </w:rPr>
+        <w:t>over</w:t>
+      </w:r>
+      <w:proofErr w:type="spellEnd"/>
+      <w:r>
+        <w:rPr>
+          <w:rFonts w:ascii="Times New Roman" w:eastAsia="Times New Roman" w:hAnsi="Times New Roman" w:cs="Times New Roman"/>
+          <w:highlight w:val="yellow"/>
+          <w14:ligatures w14:val="none"/>
+        </w:rPr>
+        <w:t xml:space="preserve">/understatements from the </w:t>
+      </w:r>
+      <w:proofErr w:type="spellStart"/>
+      <w:r>
+        <w:rPr>
+          <w:rFonts w:ascii="Times New Roman" w:eastAsia="Times New Roman" w:hAnsi="Times New Roman" w:cs="Times New Roman"/>
+          <w:highlight w:val="yellow"/>
           <w14:ligatures w14:val="none"/>
         </w:rPr>
         <w:t>Bengshen</w:t>
@@ -289,14 +338,16 @@
       <w:r>
         <w:rPr>
           <w:rFonts w:ascii="Times New Roman" w:eastAsia="Times New Roman" w:hAnsi="Times New Roman" w:cs="Times New Roman"/>
-          <w14:ligatures w14:val="none"/>
-        </w:rPr>
-        <w:t xml:space="preserve"> from the </w:t>
+          <w:highlight w:val="yellow"/>
+          <w14:ligatures w14:val="none"/>
+        </w:rPr>
+        <w:t xml:space="preserve"> compared to the </w:t>
       </w:r>
       <w:proofErr w:type="spellStart"/>
       <w:r>
         <w:rPr>
           <w:rFonts w:ascii="Times New Roman" w:eastAsia="Times New Roman" w:hAnsi="Times New Roman" w:cs="Times New Roman"/>
+          <w:highlight w:val="yellow"/>
           <w14:ligatures w14:val="none"/>
         </w:rPr>
         <w:t>Waisheng</w:t>
@@ -305,70 +356,7 @@
       <w:r>
         <w:rPr>
           <w:rFonts w:ascii="Times New Roman" w:eastAsia="Times New Roman" w:hAnsi="Times New Roman" w:cs="Times New Roman"/>
-          <w14:ligatures w14:val="none"/>
-        </w:rPr>
-        <w:t xml:space="preserve">, and from there, do a subgroup analysis. Priors would suggest </w:t>
-      </w:r>
-      <w:proofErr w:type="gramStart"/>
-      <w:r>
-        <w:rPr>
-          <w:rFonts w:ascii="Times New Roman" w:eastAsia="Times New Roman" w:hAnsi="Times New Roman" w:cs="Times New Roman"/>
-          <w14:ligatures w14:val="none"/>
-        </w:rPr>
-        <w:t>no</w:t>
-      </w:r>
-      <w:proofErr w:type="gramEnd"/>
-      <w:r>
-        <w:rPr>
-          <w:rFonts w:ascii="Times New Roman" w:eastAsia="Times New Roman" w:hAnsi="Times New Roman" w:cs="Times New Roman"/>
-          <w14:ligatures w14:val="none"/>
-        </w:rPr>
-        <w:t xml:space="preserve"> </w:t>
-      </w:r>
-      <w:proofErr w:type="spellStart"/>
-      <w:r>
-        <w:rPr>
-          <w:rFonts w:ascii="Times New Roman" w:eastAsia="Times New Roman" w:hAnsi="Times New Roman" w:cs="Times New Roman"/>
-          <w14:ligatures w14:val="none"/>
-        </w:rPr>
-        <w:t>over</w:t>
-      </w:r>
-      <w:proofErr w:type="spellEnd"/>
-      <w:r>
-        <w:rPr>
-          <w:rFonts w:ascii="Times New Roman" w:eastAsia="Times New Roman" w:hAnsi="Times New Roman" w:cs="Times New Roman"/>
-          <w14:ligatures w14:val="none"/>
-        </w:rPr>
-        <w:t xml:space="preserve">/understatements from the </w:t>
-      </w:r>
-      <w:proofErr w:type="spellStart"/>
-      <w:r>
-        <w:rPr>
-          <w:rFonts w:ascii="Times New Roman" w:eastAsia="Times New Roman" w:hAnsi="Times New Roman" w:cs="Times New Roman"/>
-          <w14:ligatures w14:val="none"/>
-        </w:rPr>
-        <w:t>Bengshen</w:t>
-      </w:r>
-      <w:proofErr w:type="spellEnd"/>
-      <w:r>
-        <w:rPr>
-          <w:rFonts w:ascii="Times New Roman" w:eastAsia="Times New Roman" w:hAnsi="Times New Roman" w:cs="Times New Roman"/>
-          <w14:ligatures w14:val="none"/>
-        </w:rPr>
-        <w:t xml:space="preserve"> compared to the </w:t>
-      </w:r>
-      <w:proofErr w:type="spellStart"/>
-      <w:r>
-        <w:rPr>
-          <w:rFonts w:ascii="Times New Roman" w:eastAsia="Times New Roman" w:hAnsi="Times New Roman" w:cs="Times New Roman"/>
-          <w14:ligatures w14:val="none"/>
-        </w:rPr>
-        <w:t>Waisheng</w:t>
-      </w:r>
-      <w:proofErr w:type="spellEnd"/>
-      <w:r>
-        <w:rPr>
-          <w:rFonts w:ascii="Times New Roman" w:eastAsia="Times New Roman" w:hAnsi="Times New Roman" w:cs="Times New Roman"/>
+          <w:highlight w:val="yellow"/>
           <w14:ligatures w14:val="none"/>
         </w:rPr>
         <w:t xml:space="preserve"> OR (3) If the data just isn't there, I would</w:t>
@@ -376,6 +364,7 @@
       <w:r>
         <w:rPr>
           <w:rFonts w:ascii="Times New Roman" w:eastAsia="Times New Roman" w:hAnsi="Times New Roman" w:cs="Times New Roman"/>
+          <w:highlight w:val="yellow"/>
           <w14:ligatures w14:val="none"/>
         </w:rPr>
         <w:br/>
@@ -385,6 +374,7 @@
       <w:r>
         <w:rPr>
           <w:rFonts w:ascii="Times New Roman" w:eastAsia="Times New Roman" w:hAnsi="Times New Roman" w:cs="Times New Roman"/>
+          <w:highlight w:val="yellow"/>
           <w14:ligatures w14:val="none"/>
         </w:rPr>
         <w:t>would recommend</w:t>
@@ -393,9 +383,17 @@
       <w:r>
         <w:rPr>
           <w:rFonts w:ascii="Times New Roman" w:eastAsia="Times New Roman" w:hAnsi="Times New Roman" w:cs="Times New Roman"/>
-          <w14:ligatures w14:val="none"/>
-        </w:rPr>
-        <w:t xml:space="preserve"> adding this valuable point to the limitations of your study (either in the methods or in the conclusion). </w:t>
+          <w:highlight w:val="yellow"/>
+          <w14:ligatures w14:val="none"/>
+        </w:rPr>
+        <w:t xml:space="preserve"> adding this valuable point to the limitations of your study (either in the methods or in the conclusion).</w:t>
+      </w:r>
+      <w:r>
+        <w:rPr>
+          <w:rFonts w:ascii="Times New Roman" w:eastAsia="Times New Roman" w:hAnsi="Times New Roman" w:cs="Times New Roman"/>
+          <w14:ligatures w14:val="none"/>
+        </w:rPr>
+        <w:t xml:space="preserve"> </w:t>
       </w:r>
       <w:r>
         <w:rPr>
@@ -568,39 +566,14 @@
           <w14:ligatures w14:val="none"/>
         </w:rPr>
         <w:br/>
-        <w:t xml:space="preserve">I like this paper a lot, and I want to see it published. I do, however, have one large concern - it's a case-based concern that has implications for how the list experiment is set up. The focus on the Taiwanese versus China dichotomy misses the politics surrounding New Residents. This is not a population to be ignored. Their population size rivals that of the indigenous; moreover, they are a fast-growing population. In some areas they constitute 33% of the population. In Taipei, the children of New Residents make up almost 20% of the primary school population. Their languages </w:t>
-      </w:r>
-      <w:proofErr w:type="gramStart"/>
-      <w:r>
-        <w:rPr>
-          <w:rFonts w:ascii="Times New Roman" w:eastAsia="Times New Roman" w:hAnsi="Times New Roman" w:cs="Times New Roman"/>
-          <w14:ligatures w14:val="none"/>
-        </w:rPr>
-        <w:t>are being</w:t>
-      </w:r>
-      <w:proofErr w:type="gramEnd"/>
-      <w:r>
-        <w:rPr>
-          <w:rFonts w:ascii="Times New Roman" w:eastAsia="Times New Roman" w:hAnsi="Times New Roman" w:cs="Times New Roman"/>
-          <w14:ligatures w14:val="none"/>
-        </w:rPr>
-        <w:t xml:space="preserve"> in schools. The </w:t>
-      </w:r>
-      <w:proofErr w:type="gramStart"/>
-      <w:r>
-        <w:rPr>
-          <w:rFonts w:ascii="Times New Roman" w:eastAsia="Times New Roman" w:hAnsi="Times New Roman" w:cs="Times New Roman"/>
-          <w14:ligatures w14:val="none"/>
-        </w:rPr>
-        <w:t>omission</w:t>
-      </w:r>
-      <w:proofErr w:type="gramEnd"/>
-      <w:r>
-        <w:rPr>
-          <w:rFonts w:ascii="Times New Roman" w:eastAsia="Times New Roman" w:hAnsi="Times New Roman" w:cs="Times New Roman"/>
-          <w14:ligatures w14:val="none"/>
-        </w:rPr>
-        <w:t xml:space="preserve"> of New Residents matters for two reasons.</w:t>
+      </w:r>
+      <w:commentRangeStart w:id="0"/>
+      <w:r>
+        <w:rPr>
+          <w:rFonts w:ascii="Times New Roman" w:eastAsia="Times New Roman" w:hAnsi="Times New Roman" w:cs="Times New Roman"/>
+          <w14:ligatures w14:val="none"/>
+        </w:rPr>
+        <w:t>I like this paper a lot, and I want to see it published. I do, however, have one large concern - it's a case-based concern that has implications for how the list experiment is set up. The focus on the Taiwanese versus China dichotomy misses the politics surrounding New Residents. This is not a population to be ignored. Their population size rivals that of the indigenous; moreover, they are a fast-growing population. In some areas they constitute 33% of the population. In Taipei, the children of New Residents make up almost 20% of the primary school population. Their languages are being in schools. The omission of New Residents matters for two reasons.</w:t>
       </w:r>
     </w:p>
     <w:p>
@@ -942,25 +915,250 @@
           <w:color w:val="FF0000"/>
           <w14:ligatures w14:val="none"/>
         </w:rPr>
-        <w:t xml:space="preserve">We can decide whether we want to update all figures and </w:t>
+        <w:t xml:space="preserve">We can decide whether we want to update all figures and findings and revise samples used OR just </w:t>
+      </w:r>
+      <w:r>
+        <w:rPr>
+          <w:rFonts w:ascii="Times New Roman" w:eastAsia="Times New Roman" w:hAnsi="Times New Roman" w:cs="Times New Roman"/>
+          <w:color w:val="FF0000"/>
+          <w14:ligatures w14:val="none"/>
+        </w:rPr>
+        <w:t>add a note that we did this and it doesn’t matter. I feel like we also have a case to INCLUDE them as the survey was designed.</w:t>
+      </w:r>
+      <w:r>
+        <w:rPr>
+          <w:rFonts w:ascii="Times New Roman" w:eastAsia="Times New Roman" w:hAnsi="Times New Roman" w:cs="Times New Roman"/>
+          <w:color w:val="FF0000"/>
+          <w14:ligatures w14:val="none"/>
+        </w:rPr>
+        <w:br/>
+      </w:r>
+      <w:r>
+        <w:rPr>
+          <w:rFonts w:ascii="Times New Roman" w:eastAsia="Times New Roman" w:hAnsi="Times New Roman" w:cs="Times New Roman"/>
+          <w14:ligatures w14:val="none"/>
+        </w:rPr>
+        <w:br/>
+      </w:r>
+      <w:r>
+        <w:rPr>
+          <w:rFonts w:ascii="Times New Roman" w:eastAsia="Times New Roman" w:hAnsi="Times New Roman" w:cs="Times New Roman"/>
+          <w:color w:val="0070C0"/>
+          <w14:ligatures w14:val="none"/>
+        </w:rPr>
+        <w:t xml:space="preserve">I would also say to keep the findings as they </w:t>
       </w:r>
       <w:proofErr w:type="gramStart"/>
       <w:r>
         <w:rPr>
           <w:rFonts w:ascii="Times New Roman" w:eastAsia="Times New Roman" w:hAnsi="Times New Roman" w:cs="Times New Roman"/>
+          <w:color w:val="0070C0"/>
+          <w14:ligatures w14:val="none"/>
+        </w:rPr>
+        <w:t>are, and</w:t>
+      </w:r>
+      <w:proofErr w:type="gramEnd"/>
+      <w:r>
+        <w:rPr>
+          <w:rFonts w:ascii="Times New Roman" w:eastAsia="Times New Roman" w:hAnsi="Times New Roman" w:cs="Times New Roman"/>
+          <w:color w:val="0070C0"/>
+          <w14:ligatures w14:val="none"/>
+        </w:rPr>
+        <w:t xml:space="preserve"> show tables with immigrants excluded in the response letter.</w:t>
+      </w:r>
+      <w:commentRangeEnd w:id="0"/>
+      <w:r>
+        <w:rPr>
+          <w:rStyle w:val="CommentReference"/>
+        </w:rPr>
+        <w:commentReference w:id="0"/>
+      </w:r>
+    </w:p>
+    <w:p>
+      <w:pPr>
+        <w:spacing w:after="0" w:line="240" w:lineRule="auto"/>
+        <w:rPr>
+          <w:rFonts w:ascii="Times New Roman" w:eastAsia="Times New Roman" w:hAnsi="Times New Roman" w:cs="Times New Roman"/>
+          <w14:ligatures w14:val="none"/>
+        </w:rPr>
+      </w:pPr>
+      <w:r>
+        <w:rPr>
+          <w:rFonts w:ascii="Times New Roman" w:eastAsia="Times New Roman" w:hAnsi="Times New Roman" w:cs="Times New Roman"/>
+          <w14:ligatures w14:val="none"/>
+        </w:rPr>
+        <w:br/>
+      </w:r>
+      <w:commentRangeStart w:id="1"/>
+      <w:r>
+        <w:rPr>
+          <w:rFonts w:ascii="Times New Roman" w:eastAsia="Times New Roman" w:hAnsi="Times New Roman" w:cs="Times New Roman"/>
+          <w14:ligatures w14:val="none"/>
+        </w:rPr>
+        <w:t xml:space="preserve">Again, I like this paper a lot and applaud the authors for their efforts. I hate comments that suggest "redo the survey" - so I won't suggest that. What I would like to suggest as an alternative is maybe the authors can play with the data; probe around and see if they can identify whether the Taiwanese respondents reveal their ethnic identity (note, per Taiwanese classifications, everyone - regardless of country of origin - who immigrated to Taiwan post-1987 is a "New Resident"). Another alternative is to split the </w:t>
+      </w:r>
+      <w:proofErr w:type="spellStart"/>
+      <w:r>
+        <w:rPr>
+          <w:rFonts w:ascii="Times New Roman" w:eastAsia="Times New Roman" w:hAnsi="Times New Roman" w:cs="Times New Roman"/>
+          <w14:ligatures w14:val="none"/>
+        </w:rPr>
+        <w:t>Bengshen</w:t>
+      </w:r>
+      <w:proofErr w:type="spellEnd"/>
+      <w:r>
+        <w:rPr>
+          <w:rFonts w:ascii="Times New Roman" w:eastAsia="Times New Roman" w:hAnsi="Times New Roman" w:cs="Times New Roman"/>
+          <w14:ligatures w14:val="none"/>
+        </w:rPr>
+        <w:t xml:space="preserve"> from the </w:t>
+      </w:r>
+      <w:proofErr w:type="spellStart"/>
+      <w:r>
+        <w:rPr>
+          <w:rFonts w:ascii="Times New Roman" w:eastAsia="Times New Roman" w:hAnsi="Times New Roman" w:cs="Times New Roman"/>
+          <w14:ligatures w14:val="none"/>
+        </w:rPr>
+        <w:t>Waisheng</w:t>
+      </w:r>
+      <w:proofErr w:type="spellEnd"/>
+      <w:r>
+        <w:rPr>
+          <w:rFonts w:ascii="Times New Roman" w:eastAsia="Times New Roman" w:hAnsi="Times New Roman" w:cs="Times New Roman"/>
+          <w14:ligatures w14:val="none"/>
+        </w:rPr>
+        <w:t xml:space="preserve">, and from there, do a subgroup analysis. Priors would suggest </w:t>
+      </w:r>
+      <w:proofErr w:type="gramStart"/>
+      <w:r>
+        <w:rPr>
+          <w:rFonts w:ascii="Times New Roman" w:eastAsia="Times New Roman" w:hAnsi="Times New Roman" w:cs="Times New Roman"/>
+          <w14:ligatures w14:val="none"/>
+        </w:rPr>
+        <w:t>no</w:t>
+      </w:r>
+      <w:proofErr w:type="gramEnd"/>
+      <w:r>
+        <w:rPr>
+          <w:rFonts w:ascii="Times New Roman" w:eastAsia="Times New Roman" w:hAnsi="Times New Roman" w:cs="Times New Roman"/>
+          <w14:ligatures w14:val="none"/>
+        </w:rPr>
+        <w:t xml:space="preserve"> </w:t>
+      </w:r>
+      <w:proofErr w:type="spellStart"/>
+      <w:r>
+        <w:rPr>
+          <w:rFonts w:ascii="Times New Roman" w:eastAsia="Times New Roman" w:hAnsi="Times New Roman" w:cs="Times New Roman"/>
+          <w14:ligatures w14:val="none"/>
+        </w:rPr>
+        <w:t>over</w:t>
+      </w:r>
+      <w:proofErr w:type="spellEnd"/>
+      <w:r>
+        <w:rPr>
+          <w:rFonts w:ascii="Times New Roman" w:eastAsia="Times New Roman" w:hAnsi="Times New Roman" w:cs="Times New Roman"/>
+          <w14:ligatures w14:val="none"/>
+        </w:rPr>
+        <w:t xml:space="preserve">/understatements from the </w:t>
+      </w:r>
+      <w:proofErr w:type="spellStart"/>
+      <w:r>
+        <w:rPr>
+          <w:rFonts w:ascii="Times New Roman" w:eastAsia="Times New Roman" w:hAnsi="Times New Roman" w:cs="Times New Roman"/>
+          <w14:ligatures w14:val="none"/>
+        </w:rPr>
+        <w:t>Bengshen</w:t>
+      </w:r>
+      <w:proofErr w:type="spellEnd"/>
+      <w:r>
+        <w:rPr>
+          <w:rFonts w:ascii="Times New Roman" w:eastAsia="Times New Roman" w:hAnsi="Times New Roman" w:cs="Times New Roman"/>
+          <w14:ligatures w14:val="none"/>
+        </w:rPr>
+        <w:t xml:space="preserve"> compared to the </w:t>
+      </w:r>
+      <w:proofErr w:type="spellStart"/>
+      <w:r>
+        <w:rPr>
+          <w:rFonts w:ascii="Times New Roman" w:eastAsia="Times New Roman" w:hAnsi="Times New Roman" w:cs="Times New Roman"/>
+          <w14:ligatures w14:val="none"/>
+        </w:rPr>
+        <w:t>Waisheng</w:t>
+      </w:r>
+      <w:proofErr w:type="spellEnd"/>
+      <w:r>
+        <w:rPr>
+          <w:rFonts w:ascii="Times New Roman" w:eastAsia="Times New Roman" w:hAnsi="Times New Roman" w:cs="Times New Roman"/>
+          <w14:ligatures w14:val="none"/>
+        </w:rPr>
+        <w:t>. If the data just isn't there, I would suggest more theoretical discussion before jumping into the list experiment design.</w:t>
+      </w:r>
+    </w:p>
+    <w:p>
+      <w:pPr>
+        <w:spacing w:after="0" w:line="240" w:lineRule="auto"/>
+        <w:rPr>
+          <w:rFonts w:ascii="Times New Roman" w:eastAsia="Times New Roman" w:hAnsi="Times New Roman" w:cs="Times New Roman"/>
+          <w14:ligatures w14:val="none"/>
+        </w:rPr>
+      </w:pPr>
+      <w:r>
+        <w:rPr>
+          <w:rFonts w:ascii="Times New Roman" w:eastAsia="Times New Roman" w:hAnsi="Times New Roman" w:cs="Times New Roman"/>
+          <w14:ligatures w14:val="none"/>
+        </w:rPr>
+        <w:br/>
+      </w:r>
+      <w:r>
+        <w:rPr>
+          <w:rFonts w:ascii="Times New Roman" w:eastAsia="Times New Roman" w:hAnsi="Times New Roman" w:cs="Times New Roman"/>
+          <w:color w:val="006FC9"/>
+          <w14:ligatures w14:val="none"/>
+        </w:rPr>
+        <w:t xml:space="preserve">We can do the </w:t>
+      </w:r>
+      <w:proofErr w:type="spellStart"/>
+      <w:r>
+        <w:rPr>
+          <w:rFonts w:ascii="Times New Roman" w:eastAsia="Times New Roman" w:hAnsi="Times New Roman" w:cs="Times New Roman"/>
+          <w:color w:val="006FC9"/>
+          <w14:ligatures w14:val="none"/>
+        </w:rPr>
+        <w:t>Bensheng-Waisheng</w:t>
+      </w:r>
+      <w:proofErr w:type="spellEnd"/>
+      <w:r>
+        <w:rPr>
+          <w:rFonts w:ascii="Times New Roman" w:eastAsia="Times New Roman" w:hAnsi="Times New Roman" w:cs="Times New Roman"/>
+          <w:color w:val="006FC9"/>
+          <w14:ligatures w14:val="none"/>
+        </w:rPr>
+        <w:t xml:space="preserve"> comparison via people's father's origins.</w:t>
+      </w:r>
+      <w:r>
+        <w:rPr>
+          <w:rFonts w:ascii="Times New Roman" w:eastAsia="Times New Roman" w:hAnsi="Times New Roman" w:cs="Times New Roman"/>
+          <w14:ligatures w14:val="none"/>
+        </w:rPr>
+        <w:t> </w:t>
+      </w:r>
+    </w:p>
+    <w:p>
+      <w:pPr>
+        <w:spacing w:after="0" w:line="240" w:lineRule="auto"/>
+        <w:rPr>
+          <w:rFonts w:ascii="Times New Roman" w:eastAsia="Times New Roman" w:hAnsi="Times New Roman" w:cs="Times New Roman"/>
           <w:color w:val="FF0000"/>
           <w14:ligatures w14:val="none"/>
         </w:rPr>
-        <w:t>findings</w:t>
-      </w:r>
-      <w:proofErr w:type="gramEnd"/>
+      </w:pPr>
       <w:r>
         <w:rPr>
           <w:rFonts w:ascii="Times New Roman" w:eastAsia="Times New Roman" w:hAnsi="Times New Roman" w:cs="Times New Roman"/>
           <w:color w:val="FF0000"/>
           <w14:ligatures w14:val="none"/>
         </w:rPr>
-        <w:t xml:space="preserve"> and revise samples used OR just </w:t>
+        <w:t xml:space="preserve">Yes – just another </w:t>
       </w:r>
       <w:r>
         <w:rPr>
@@ -968,254 +1166,14 @@
           <w:color w:val="FF0000"/>
           <w14:ligatures w14:val="none"/>
         </w:rPr>
-        <w:t>add a note that we did this and it doesn’t matter. I feel like we also have a case to INCLUDE them as the survey was designed.</w:t>
-      </w:r>
-      <w:r>
-        <w:rPr>
-          <w:rFonts w:ascii="Times New Roman" w:eastAsia="Times New Roman" w:hAnsi="Times New Roman" w:cs="Times New Roman"/>
-          <w:color w:val="FF0000"/>
-          <w14:ligatures w14:val="none"/>
-        </w:rPr>
-        <w:br/>
-      </w:r>
-      <w:r>
-        <w:rPr>
-          <w:rFonts w:ascii="Times New Roman" w:eastAsia="Times New Roman" w:hAnsi="Times New Roman" w:cs="Times New Roman"/>
-          <w14:ligatures w14:val="none"/>
-        </w:rPr>
-        <w:br/>
-      </w:r>
-      <w:r>
-        <w:rPr>
-          <w:rFonts w:ascii="Times New Roman" w:eastAsia="Times New Roman" w:hAnsi="Times New Roman" w:cs="Times New Roman"/>
-          <w:color w:val="0070C0"/>
-          <w14:ligatures w14:val="none"/>
-        </w:rPr>
-        <w:t xml:space="preserve">I would also say to keep the findings as they </w:t>
-      </w:r>
-      <w:proofErr w:type="gramStart"/>
-      <w:r>
-        <w:rPr>
-          <w:rFonts w:ascii="Times New Roman" w:eastAsia="Times New Roman" w:hAnsi="Times New Roman" w:cs="Times New Roman"/>
-          <w:color w:val="0070C0"/>
-          <w14:ligatures w14:val="none"/>
-        </w:rPr>
-        <w:t>are, and</w:t>
-      </w:r>
-      <w:proofErr w:type="gramEnd"/>
-      <w:r>
-        <w:rPr>
-          <w:rFonts w:ascii="Times New Roman" w:eastAsia="Times New Roman" w:hAnsi="Times New Roman" w:cs="Times New Roman"/>
-          <w:color w:val="0070C0"/>
-          <w14:ligatures w14:val="none"/>
-        </w:rPr>
-        <w:t xml:space="preserve"> show tables with immigrants excluded in the response letter.</w:t>
-      </w:r>
-    </w:p>
-    <w:p>
-      <w:pPr>
-        <w:spacing w:after="0" w:line="240" w:lineRule="auto"/>
-        <w:rPr>
-          <w:rFonts w:ascii="Times New Roman" w:eastAsia="Times New Roman" w:hAnsi="Times New Roman" w:cs="Times New Roman"/>
-          <w14:ligatures w14:val="none"/>
-        </w:rPr>
-      </w:pPr>
-      <w:r>
-        <w:rPr>
-          <w:rFonts w:ascii="Times New Roman" w:eastAsia="Times New Roman" w:hAnsi="Times New Roman" w:cs="Times New Roman"/>
-          <w14:ligatures w14:val="none"/>
-        </w:rPr>
-        <w:br/>
-        <w:t xml:space="preserve">Again, I like this paper a lot and applaud the authors for their efforts. I hate comments that suggest "redo the survey" - so I won't suggest that. What I would like to suggest as an alternative is maybe the authors can play with the data; probe around and see if they can identify whether the Taiwanese respondents reveal their ethnic identity (note, per Taiwanese classifications, everyone - regardless of country of origin - who immigrated to Taiwan post-1987 is a "New Resident"). Another alternative is to split the </w:t>
-      </w:r>
-      <w:proofErr w:type="spellStart"/>
-      <w:r>
-        <w:rPr>
-          <w:rFonts w:ascii="Times New Roman" w:eastAsia="Times New Roman" w:hAnsi="Times New Roman" w:cs="Times New Roman"/>
-          <w14:ligatures w14:val="none"/>
-        </w:rPr>
-        <w:t>Bengshen</w:t>
-      </w:r>
-      <w:proofErr w:type="spellEnd"/>
-      <w:r>
-        <w:rPr>
-          <w:rFonts w:ascii="Times New Roman" w:eastAsia="Times New Roman" w:hAnsi="Times New Roman" w:cs="Times New Roman"/>
-          <w14:ligatures w14:val="none"/>
-        </w:rPr>
-        <w:t xml:space="preserve"> from the </w:t>
-      </w:r>
-      <w:proofErr w:type="spellStart"/>
-      <w:r>
-        <w:rPr>
-          <w:rFonts w:ascii="Times New Roman" w:eastAsia="Times New Roman" w:hAnsi="Times New Roman" w:cs="Times New Roman"/>
-          <w14:ligatures w14:val="none"/>
-        </w:rPr>
-        <w:t>Waisheng</w:t>
-      </w:r>
-      <w:proofErr w:type="spellEnd"/>
-      <w:r>
-        <w:rPr>
-          <w:rFonts w:ascii="Times New Roman" w:eastAsia="Times New Roman" w:hAnsi="Times New Roman" w:cs="Times New Roman"/>
-          <w14:ligatures w14:val="none"/>
-        </w:rPr>
-        <w:t xml:space="preserve">, and from there, do a subgroup analysis. Priors would suggest </w:t>
-      </w:r>
-      <w:proofErr w:type="gramStart"/>
-      <w:r>
-        <w:rPr>
-          <w:rFonts w:ascii="Times New Roman" w:eastAsia="Times New Roman" w:hAnsi="Times New Roman" w:cs="Times New Roman"/>
-          <w14:ligatures w14:val="none"/>
-        </w:rPr>
-        <w:t>no</w:t>
-      </w:r>
-      <w:proofErr w:type="gramEnd"/>
-      <w:r>
-        <w:rPr>
-          <w:rFonts w:ascii="Times New Roman" w:eastAsia="Times New Roman" w:hAnsi="Times New Roman" w:cs="Times New Roman"/>
-          <w14:ligatures w14:val="none"/>
-        </w:rPr>
-        <w:t xml:space="preserve"> </w:t>
-      </w:r>
-      <w:proofErr w:type="spellStart"/>
-      <w:r>
-        <w:rPr>
-          <w:rFonts w:ascii="Times New Roman" w:eastAsia="Times New Roman" w:hAnsi="Times New Roman" w:cs="Times New Roman"/>
-          <w14:ligatures w14:val="none"/>
-        </w:rPr>
-        <w:t>over</w:t>
-      </w:r>
-      <w:proofErr w:type="spellEnd"/>
-      <w:r>
-        <w:rPr>
-          <w:rFonts w:ascii="Times New Roman" w:eastAsia="Times New Roman" w:hAnsi="Times New Roman" w:cs="Times New Roman"/>
-          <w14:ligatures w14:val="none"/>
-        </w:rPr>
-        <w:t xml:space="preserve">/understatements from </w:t>
-      </w:r>
-      <w:proofErr w:type="gramStart"/>
-      <w:r>
-        <w:rPr>
-          <w:rFonts w:ascii="Times New Roman" w:eastAsia="Times New Roman" w:hAnsi="Times New Roman" w:cs="Times New Roman"/>
-          <w14:ligatures w14:val="none"/>
-        </w:rPr>
-        <w:t xml:space="preserve">the </w:t>
-      </w:r>
-      <w:proofErr w:type="spellStart"/>
-      <w:r>
-        <w:rPr>
-          <w:rFonts w:ascii="Times New Roman" w:eastAsia="Times New Roman" w:hAnsi="Times New Roman" w:cs="Times New Roman"/>
-          <w14:ligatures w14:val="none"/>
-        </w:rPr>
-        <w:t>Bengshen</w:t>
-      </w:r>
-      <w:proofErr w:type="spellEnd"/>
-      <w:proofErr w:type="gramEnd"/>
-      <w:r>
-        <w:rPr>
-          <w:rFonts w:ascii="Times New Roman" w:eastAsia="Times New Roman" w:hAnsi="Times New Roman" w:cs="Times New Roman"/>
-          <w14:ligatures w14:val="none"/>
-        </w:rPr>
-        <w:t xml:space="preserve"> compared to </w:t>
-      </w:r>
-      <w:proofErr w:type="gramStart"/>
-      <w:r>
-        <w:rPr>
-          <w:rFonts w:ascii="Times New Roman" w:eastAsia="Times New Roman" w:hAnsi="Times New Roman" w:cs="Times New Roman"/>
-          <w14:ligatures w14:val="none"/>
-        </w:rPr>
-        <w:t xml:space="preserve">the </w:t>
-      </w:r>
-      <w:proofErr w:type="spellStart"/>
-      <w:r>
-        <w:rPr>
-          <w:rFonts w:ascii="Times New Roman" w:eastAsia="Times New Roman" w:hAnsi="Times New Roman" w:cs="Times New Roman"/>
-          <w14:ligatures w14:val="none"/>
-        </w:rPr>
-        <w:t>Waisheng</w:t>
-      </w:r>
-      <w:proofErr w:type="spellEnd"/>
-      <w:proofErr w:type="gramEnd"/>
-      <w:r>
-        <w:rPr>
-          <w:rFonts w:ascii="Times New Roman" w:eastAsia="Times New Roman" w:hAnsi="Times New Roman" w:cs="Times New Roman"/>
-          <w14:ligatures w14:val="none"/>
-        </w:rPr>
-        <w:t>. If the data just isn't there, I would suggest more theoretical discussion before jumping into the list experiment design.</w:t>
-      </w:r>
-    </w:p>
-    <w:p>
-      <w:pPr>
-        <w:spacing w:after="0" w:line="240" w:lineRule="auto"/>
-        <w:rPr>
-          <w:rFonts w:ascii="Times New Roman" w:eastAsia="Times New Roman" w:hAnsi="Times New Roman" w:cs="Times New Roman"/>
-          <w14:ligatures w14:val="none"/>
-        </w:rPr>
-      </w:pPr>
-      <w:r>
-        <w:rPr>
-          <w:rFonts w:ascii="Times New Roman" w:eastAsia="Times New Roman" w:hAnsi="Times New Roman" w:cs="Times New Roman"/>
-          <w14:ligatures w14:val="none"/>
-        </w:rPr>
-        <w:br/>
-      </w:r>
-      <w:r>
-        <w:rPr>
-          <w:rFonts w:ascii="Times New Roman" w:eastAsia="Times New Roman" w:hAnsi="Times New Roman" w:cs="Times New Roman"/>
-          <w:color w:val="006FC9"/>
-          <w14:ligatures w14:val="none"/>
-        </w:rPr>
-        <w:t xml:space="preserve">We can do the </w:t>
-      </w:r>
-      <w:proofErr w:type="spellStart"/>
-      <w:r>
-        <w:rPr>
-          <w:rFonts w:ascii="Times New Roman" w:eastAsia="Times New Roman" w:hAnsi="Times New Roman" w:cs="Times New Roman"/>
-          <w:color w:val="006FC9"/>
-          <w14:ligatures w14:val="none"/>
-        </w:rPr>
-        <w:t>Bensheng-Waisheng</w:t>
-      </w:r>
-      <w:proofErr w:type="spellEnd"/>
-      <w:r>
-        <w:rPr>
-          <w:rFonts w:ascii="Times New Roman" w:eastAsia="Times New Roman" w:hAnsi="Times New Roman" w:cs="Times New Roman"/>
-          <w:color w:val="006FC9"/>
-          <w14:ligatures w14:val="none"/>
-        </w:rPr>
-        <w:t xml:space="preserve"> comparison via people's father's origins.</w:t>
-      </w:r>
-      <w:r>
-        <w:rPr>
-          <w:rFonts w:ascii="Times New Roman" w:eastAsia="Times New Roman" w:hAnsi="Times New Roman" w:cs="Times New Roman"/>
-          <w14:ligatures w14:val="none"/>
-        </w:rPr>
-        <w:t> </w:t>
-      </w:r>
-    </w:p>
-    <w:p>
-      <w:pPr>
-        <w:spacing w:after="0" w:line="240" w:lineRule="auto"/>
-        <w:rPr>
-          <w:rFonts w:ascii="Times New Roman" w:eastAsia="Times New Roman" w:hAnsi="Times New Roman" w:cs="Times New Roman"/>
-          <w:color w:val="FF0000"/>
-          <w14:ligatures w14:val="none"/>
-        </w:rPr>
-      </w:pPr>
-      <w:r>
-        <w:rPr>
-          <w:rFonts w:ascii="Times New Roman" w:eastAsia="Times New Roman" w:hAnsi="Times New Roman" w:cs="Times New Roman"/>
-          <w:color w:val="FF0000"/>
-          <w14:ligatures w14:val="none"/>
-        </w:rPr>
-        <w:t xml:space="preserve">Yes – just another </w:t>
-      </w:r>
-      <w:r>
-        <w:rPr>
-          <w:rFonts w:ascii="Times New Roman" w:eastAsia="Times New Roman" w:hAnsi="Times New Roman" w:cs="Times New Roman"/>
-          <w:color w:val="FF0000"/>
-          <w14:ligatures w14:val="none"/>
-        </w:rPr>
         <w:t>robustness-type check for the SI.</w:t>
+      </w:r>
+      <w:commentRangeEnd w:id="1"/>
+      <w:r>
+        <w:rPr>
+          <w:rStyle w:val="CommentReference"/>
+        </w:rPr>
+        <w:commentReference w:id="1"/>
       </w:r>
     </w:p>
     <w:p>
@@ -1441,6 +1399,13 @@
           <w14:ligatures w14:val="none"/>
         </w:rPr>
         <w:br/>
+      </w:r>
+      <w:commentRangeStart w:id="2"/>
+      <w:r>
+        <w:rPr>
+          <w:rFonts w:ascii="Times New Roman" w:eastAsia="Times New Roman" w:hAnsi="Times New Roman" w:cs="Times New Roman"/>
+          <w14:ligatures w14:val="none"/>
+        </w:rPr>
         <w:t xml:space="preserve">First, I trust the authors that the Taiwan survey is representative of the population. However, it appears </w:t>
       </w:r>
       <w:r>
@@ -1449,23 +1414,7 @@
           <w14:ligatures w14:val="none"/>
         </w:rPr>
         <w:lastRenderedPageBreak/>
-        <w:t xml:space="preserve">that the questionnaire does not ask about respondents' ethnicity, which has been shown to be a salient factor influencing citizens' political attitudes. For example, in the long-standing Taiwan National Security Survey (TNSS), respondents are often asked: Is your father a Hakka, a </w:t>
-      </w:r>
-      <w:proofErr w:type="spellStart"/>
-      <w:r>
-        <w:rPr>
-          <w:rFonts w:ascii="Times New Roman" w:eastAsia="Times New Roman" w:hAnsi="Times New Roman" w:cs="Times New Roman"/>
-          <w14:ligatures w14:val="none"/>
-        </w:rPr>
-        <w:t>Minnan</w:t>
-      </w:r>
-      <w:proofErr w:type="spellEnd"/>
-      <w:r>
-        <w:rPr>
-          <w:rFonts w:ascii="Times New Roman" w:eastAsia="Times New Roman" w:hAnsi="Times New Roman" w:cs="Times New Roman"/>
-          <w14:ligatures w14:val="none"/>
-        </w:rPr>
-        <w:t>, a Mainlander, an Indigenous person, or a new resident? (See Question 33 of the English questionnaire in the 2024 survey.) Since Indigenous people are a minority in Taiwan compared to the Han Chinese majority, they, like other minority groups, may exhibit different patterns of identity suppression.</w:t>
+        <w:t>that the questionnaire does not ask about respondents' ethnicity, which has been shown to be a salient factor influencing citizens' political attitudes. For example, in the long-standing Taiwan National Security Survey (TNSS), respondents are often asked: Is your father a Hakka, a Minnan, a Mainlander, an Indigenous person, or a new resident? (See Question 33 of the English questionnaire in the 2024 survey.) Since Indigenous people are a minority in Taiwan compared to the Han Chinese majority, they, like other minority groups, may exhibit different patterns of identity suppression.</w:t>
       </w:r>
     </w:p>
     <w:p>
@@ -1543,6 +1492,13 @@
           <w14:ligatures w14:val="none"/>
         </w:rPr>
         <w:t>We can add figures in the appendix population table and make a note in the manuscript.</w:t>
+      </w:r>
+      <w:commentRangeEnd w:id="2"/>
+      <w:r>
+        <w:rPr>
+          <w:rStyle w:val="CommentReference"/>
+        </w:rPr>
+        <w:commentReference w:id="2"/>
       </w:r>
     </w:p>
     <w:p>
@@ -2228,6 +2184,13 @@
           <w14:ligatures w14:val="none"/>
         </w:rPr>
         <w:br/>
+      </w:r>
+      <w:commentRangeStart w:id="3"/>
+      <w:r>
+        <w:rPr>
+          <w:rFonts w:ascii="Times New Roman" w:eastAsia="Times New Roman" w:hAnsi="Times New Roman" w:cs="Times New Roman"/>
+          <w14:ligatures w14:val="none"/>
+        </w:rPr>
         <w:t>Second, I like that the authors use MSSD to compare Taiwan and South Korea and identify "the degree to which national identity is contested and internally coherent" (p. 7) as the key difference. However, the discussion of results is not directly tied to this comparison, and the inclusion of subgroup analyses adds additional nuance. In fact, the authors go beyond simple, direct comparisons. Would it be possible to compare subgroups across the two countries? I understand that different questions were asked in each context, but to make the research findings more transparent and interpretable, I encourage the authors to formulate a few clear hypotheses and use the available data to test them. Including a table could also help illustrate these nuances in the comparison.</w:t>
       </w:r>
     </w:p>
@@ -2357,6 +2320,13 @@
         </w:rPr>
         <w:t>in the conclusion.</w:t>
       </w:r>
+      <w:commentRangeEnd w:id="3"/>
+      <w:r>
+        <w:rPr>
+          <w:rStyle w:val="CommentReference"/>
+        </w:rPr>
+        <w:commentReference w:id="3"/>
+      </w:r>
       <w:r>
         <w:rPr>
           <w:rFonts w:ascii="Times New Roman" w:eastAsia="Times New Roman" w:hAnsi="Times New Roman" w:cs="Times New Roman"/>
@@ -2381,7 +2351,15 @@
           <w:color w:val="00B0F0"/>
           <w14:ligatures w14:val="none"/>
         </w:rPr>
-        <w:t xml:space="preserve">We could do something </w:t>
+        <w:t xml:space="preserve">We could do something along </w:t>
+      </w:r>
+      <w:r>
+        <w:rPr>
+          <w:rFonts w:ascii="Times New Roman" w:eastAsia="Times New Roman" w:hAnsi="Times New Roman" w:cs="Times New Roman"/>
+          <w:color w:val="00B0F0"/>
+          <w14:ligatures w14:val="none"/>
+        </w:rPr>
+        <w:t>3) and 4</w:t>
       </w:r>
       <w:proofErr w:type="gramStart"/>
       <w:r>
@@ -2390,7 +2368,15 @@
           <w:color w:val="00B0F0"/>
           <w14:ligatures w14:val="none"/>
         </w:rPr>
-        <w:t>along</w:t>
+        <w:t xml:space="preserve">) </w:t>
+      </w:r>
+      <w:r>
+        <w:rPr>
+          <w:rFonts w:ascii="Times New Roman" w:eastAsia="Times New Roman" w:hAnsi="Times New Roman" w:cs="Times New Roman"/>
+          <w:color w:val="00B0F0"/>
+          <w14:ligatures w14:val="none"/>
+        </w:rPr>
+        <w:t xml:space="preserve"> and</w:t>
       </w:r>
       <w:proofErr w:type="gramEnd"/>
       <w:r>
@@ -2399,7 +2385,7 @@
           <w:color w:val="00B0F0"/>
           <w14:ligatures w14:val="none"/>
         </w:rPr>
-        <w:t xml:space="preserve"> </w:t>
+        <w:t xml:space="preserve"> frame the study as</w:t>
       </w:r>
       <w:r>
         <w:rPr>
@@ -2407,59 +2393,7 @@
           <w:color w:val="00B0F0"/>
           <w14:ligatures w14:val="none"/>
         </w:rPr>
-        <w:t>3) and 4</w:t>
-      </w:r>
-      <w:proofErr w:type="gramStart"/>
-      <w:r>
-        <w:rPr>
-          <w:rFonts w:ascii="Times New Roman" w:eastAsia="Times New Roman" w:hAnsi="Times New Roman" w:cs="Times New Roman"/>
-          <w:color w:val="00B0F0"/>
-          <w14:ligatures w14:val="none"/>
-        </w:rPr>
-        <w:t xml:space="preserve">) </w:t>
-      </w:r>
-      <w:r>
-        <w:rPr>
-          <w:rFonts w:ascii="Times New Roman" w:eastAsia="Times New Roman" w:hAnsi="Times New Roman" w:cs="Times New Roman"/>
-          <w:color w:val="00B0F0"/>
-          <w14:ligatures w14:val="none"/>
-        </w:rPr>
-        <w:t xml:space="preserve"> and</w:t>
-      </w:r>
-      <w:proofErr w:type="gramEnd"/>
-      <w:r>
-        <w:rPr>
-          <w:rFonts w:ascii="Times New Roman" w:eastAsia="Times New Roman" w:hAnsi="Times New Roman" w:cs="Times New Roman"/>
-          <w:color w:val="00B0F0"/>
-          <w14:ligatures w14:val="none"/>
-        </w:rPr>
-        <w:t xml:space="preserve"> frame the study as</w:t>
-      </w:r>
-      <w:r>
-        <w:rPr>
-          <w:rFonts w:ascii="Times New Roman" w:eastAsia="Times New Roman" w:hAnsi="Times New Roman" w:cs="Times New Roman"/>
-          <w:color w:val="00B0F0"/>
-          <w14:ligatures w14:val="none"/>
-        </w:rPr>
-        <w:t xml:space="preserve"> </w:t>
-      </w:r>
-      <w:proofErr w:type="gramStart"/>
-      <w:r>
-        <w:rPr>
-          <w:rFonts w:ascii="Times New Roman" w:eastAsia="Times New Roman" w:hAnsi="Times New Roman" w:cs="Times New Roman"/>
-          <w:color w:val="00B0F0"/>
-          <w14:ligatures w14:val="none"/>
-        </w:rPr>
-        <w:t>exploratory</w:t>
-      </w:r>
-      <w:proofErr w:type="gramEnd"/>
-      <w:r>
-        <w:rPr>
-          <w:rFonts w:ascii="Times New Roman" w:eastAsia="Times New Roman" w:hAnsi="Times New Roman" w:cs="Times New Roman"/>
-          <w:color w:val="00B0F0"/>
-          <w14:ligatures w14:val="none"/>
-        </w:rPr>
-        <w:t>.</w:t>
+        <w:t xml:space="preserve"> exploratory.</w:t>
       </w:r>
       <w:r>
         <w:rPr>
@@ -2630,25 +2564,189 @@
           <w:color w:val="006FC9"/>
           <w14:ligatures w14:val="none"/>
         </w:rPr>
-        <w:t xml:space="preserve">What can we say? IRB is not mandatory in Austria, from where the survey was run. Manipulation checks for the list </w:t>
+        <w:t>What can we say? IRB is not mandatory in Austria, from where the survey was run. Manipulation checks for the list experiment? How would that work?</w:t>
+      </w:r>
+    </w:p>
+    <w:p>
+      <w:pPr>
+        <w:spacing w:after="0" w:line="240" w:lineRule="auto"/>
+        <w:rPr>
+          <w:rFonts w:ascii="Times New Roman" w:eastAsia="Times New Roman" w:hAnsi="Times New Roman" w:cs="Times New Roman"/>
+          <w:color w:val="FF0000"/>
+          <w14:ligatures w14:val="none"/>
+        </w:rPr>
+      </w:pPr>
+      <w:r>
+        <w:rPr>
+          <w:rFonts w:ascii="Times New Roman" w:eastAsia="Times New Roman" w:hAnsi="Times New Roman" w:cs="Times New Roman"/>
+          <w:color w:val="FF0000"/>
+          <w14:ligatures w14:val="none"/>
+        </w:rPr>
+        <w:t xml:space="preserve">1. Let’s just note your ERC </w:t>
+      </w:r>
+      <w:r>
+        <w:rPr>
+          <w:rFonts w:ascii="Times New Roman" w:eastAsia="Times New Roman" w:hAnsi="Times New Roman" w:cs="Times New Roman"/>
+          <w:color w:val="FF0000"/>
+          <w14:ligatures w14:val="none"/>
+        </w:rPr>
+        <w:t>ethics commission approval in the response – using it like we are for our other two papers. We don’t need to include it in the manuscript.</w:t>
+      </w:r>
+    </w:p>
+    <w:p>
+      <w:pPr>
+        <w:spacing w:after="0" w:line="240" w:lineRule="auto"/>
+        <w:rPr>
+          <w:rFonts w:ascii="Times New Roman" w:eastAsia="Times New Roman" w:hAnsi="Times New Roman" w:cs="Times New Roman"/>
+          <w:color w:val="FF0000"/>
+          <w14:ligatures w14:val="none"/>
+        </w:rPr>
+      </w:pPr>
+      <w:r>
+        <w:rPr>
+          <w:rFonts w:ascii="Times New Roman" w:eastAsia="Times New Roman" w:hAnsi="Times New Roman" w:cs="Times New Roman"/>
+          <w:color w:val="FF0000"/>
+          <w14:ligatures w14:val="none"/>
+        </w:rPr>
+        <w:t xml:space="preserve">2. </w:t>
+      </w:r>
+      <w:r>
+        <w:rPr>
+          <w:rFonts w:ascii="Times New Roman" w:eastAsia="Times New Roman" w:hAnsi="Times New Roman" w:cs="Times New Roman"/>
+          <w:color w:val="FF0000"/>
+          <w14:ligatures w14:val="none"/>
+        </w:rPr>
+        <w:t>No manipulation checks used – unclear how that works, honestly.</w:t>
+      </w:r>
+    </w:p>
+    <w:p>
+      <w:pPr>
+        <w:spacing w:after="0" w:line="240" w:lineRule="auto"/>
+        <w:rPr>
+          <w:rFonts w:ascii="Times New Roman" w:eastAsia="Times New Roman" w:hAnsi="Times New Roman" w:cs="Times New Roman"/>
+          <w14:ligatures w14:val="none"/>
+        </w:rPr>
+      </w:pPr>
+      <w:r>
+        <w:rPr>
+          <w:rFonts w:ascii="Times New Roman" w:eastAsia="Times New Roman" w:hAnsi="Times New Roman" w:cs="Times New Roman"/>
+          <w:color w:val="FF0000"/>
+          <w14:ligatures w14:val="none"/>
+        </w:rPr>
+        <w:t>3. We have balance tests and other experiment checks in the SI (the reviewer didn’t read it).</w:t>
+      </w:r>
+      <w:r>
+        <w:rPr>
+          <w:rFonts w:ascii="Times New Roman" w:eastAsia="Times New Roman" w:hAnsi="Times New Roman" w:cs="Times New Roman"/>
+          <w14:ligatures w14:val="none"/>
+        </w:rPr>
+        <w:br/>
+      </w:r>
+    </w:p>
+    <w:p>
+      <w:pPr>
+        <w:spacing w:after="0" w:line="240" w:lineRule="auto"/>
+        <w:rPr>
+          <w:rFonts w:ascii="Times New Roman" w:eastAsia="Times New Roman" w:hAnsi="Times New Roman" w:cs="Times New Roman"/>
+          <w:color w:val="0070C0"/>
+          <w14:ligatures w14:val="none"/>
+        </w:rPr>
+      </w:pPr>
+      <w:r>
+        <w:rPr>
+          <w:rFonts w:ascii="Times New Roman" w:eastAsia="Times New Roman" w:hAnsi="Times New Roman" w:cs="Times New Roman"/>
+          <w:color w:val="0070C0"/>
+          <w14:ligatures w14:val="none"/>
+        </w:rPr>
+        <w:t xml:space="preserve">1. Wrote you about IRB on </w:t>
+      </w:r>
+      <w:proofErr w:type="spellStart"/>
+      <w:r>
+        <w:rPr>
+          <w:rFonts w:ascii="Times New Roman" w:eastAsia="Times New Roman" w:hAnsi="Times New Roman" w:cs="Times New Roman"/>
+          <w:color w:val="0070C0"/>
+          <w14:ligatures w14:val="none"/>
+        </w:rPr>
+        <w:t>Whatsapp</w:t>
+      </w:r>
+      <w:proofErr w:type="spellEnd"/>
+      <w:r>
+        <w:rPr>
+          <w:rFonts w:ascii="Times New Roman" w:eastAsia="Times New Roman" w:hAnsi="Times New Roman" w:cs="Times New Roman"/>
+          <w:color w:val="0070C0"/>
+          <w14:ligatures w14:val="none"/>
+        </w:rPr>
+        <w:t xml:space="preserve">. </w:t>
+      </w:r>
+    </w:p>
+    <w:p>
+      <w:pPr>
+        <w:spacing w:after="0" w:line="240" w:lineRule="auto"/>
+        <w:rPr>
+          <w:rFonts w:ascii="Times New Roman" w:eastAsia="Times New Roman" w:hAnsi="Times New Roman" w:cs="Times New Roman"/>
+          <w:color w:val="0070C0"/>
+          <w14:ligatures w14:val="none"/>
+        </w:rPr>
+      </w:pPr>
+      <w:r>
+        <w:rPr>
+          <w:rFonts w:ascii="Times New Roman" w:eastAsia="Times New Roman" w:hAnsi="Times New Roman" w:cs="Times New Roman"/>
+          <w:color w:val="0070C0"/>
+          <w14:ligatures w14:val="none"/>
+        </w:rPr>
+        <w:t xml:space="preserve">2. Me neither. </w:t>
+      </w:r>
+      <w:r>
+        <w:rPr>
+          <w:rFonts w:ascii="Times New Roman" w:eastAsia="Times New Roman" w:hAnsi="Times New Roman" w:cs="Times New Roman"/>
+          <w:color w:val="0070C0"/>
+          <w14:ligatures w14:val="none"/>
+        </w:rPr>
+        <w:t>Luckily, we have literature to fend this off.</w:t>
+      </w:r>
+    </w:p>
+    <w:p>
+      <w:pPr>
+        <w:spacing w:after="0" w:line="240" w:lineRule="auto"/>
+        <w:rPr>
+          <w:rFonts w:ascii="Times New Roman" w:eastAsia="Times New Roman" w:hAnsi="Times New Roman" w:cs="Times New Roman"/>
+          <w:color w:val="0070C0"/>
+          <w14:ligatures w14:val="none"/>
+        </w:rPr>
+      </w:pPr>
+      <w:r>
+        <w:rPr>
+          <w:rFonts w:ascii="Times New Roman" w:eastAsia="Times New Roman" w:hAnsi="Times New Roman" w:cs="Times New Roman"/>
+          <w:color w:val="0070C0"/>
+          <w14:ligatures w14:val="none"/>
+        </w:rPr>
+        <w:t>“</w:t>
+      </w:r>
+      <w:r>
+        <w:rPr>
+          <w:rFonts w:ascii="Times New Roman" w:eastAsia="Times New Roman" w:hAnsi="Times New Roman" w:cs="Times New Roman"/>
+          <w:color w:val="0070C0"/>
+          <w14:ligatures w14:val="none"/>
+        </w:rPr>
+        <w:t xml:space="preserve">Manipulation checks are a means of validating that a treatment </w:t>
       </w:r>
       <w:proofErr w:type="gramStart"/>
       <w:r>
         <w:rPr>
           <w:rFonts w:ascii="Times New Roman" w:eastAsia="Times New Roman" w:hAnsi="Times New Roman" w:cs="Times New Roman"/>
-          <w:color w:val="006FC9"/>
-          <w14:ligatures w14:val="none"/>
-        </w:rPr>
-        <w:t>experiment?</w:t>
+          <w:color w:val="0070C0"/>
+          <w14:ligatures w14:val="none"/>
+        </w:rPr>
+        <w:t>actually induced</w:t>
       </w:r>
       <w:proofErr w:type="gramEnd"/>
       <w:r>
         <w:rPr>
           <w:rFonts w:ascii="Times New Roman" w:eastAsia="Times New Roman" w:hAnsi="Times New Roman" w:cs="Times New Roman"/>
-          <w:color w:val="006FC9"/>
-          <w14:ligatures w14:val="none"/>
-        </w:rPr>
-        <w:t xml:space="preserve"> How would that work?</w:t>
+          <w:color w:val="0070C0"/>
+          <w14:ligatures w14:val="none"/>
+        </w:rPr>
+        <w:t xml:space="preserve"> the intended</w:t>
       </w:r>
     </w:p>
     <w:p>
@@ -2656,25 +2754,17 @@
         <w:spacing w:after="0" w:line="240" w:lineRule="auto"/>
         <w:rPr>
           <w:rFonts w:ascii="Times New Roman" w:eastAsia="Times New Roman" w:hAnsi="Times New Roman" w:cs="Times New Roman"/>
-          <w:color w:val="FF0000"/>
-          <w14:ligatures w14:val="none"/>
-        </w:rPr>
-      </w:pPr>
-      <w:r>
-        <w:rPr>
-          <w:rFonts w:ascii="Times New Roman" w:eastAsia="Times New Roman" w:hAnsi="Times New Roman" w:cs="Times New Roman"/>
-          <w:color w:val="FF0000"/>
-          <w14:ligatures w14:val="none"/>
-        </w:rPr>
-        <w:t xml:space="preserve">1. Let’s just note your ERC </w:t>
-      </w:r>
-      <w:r>
-        <w:rPr>
-          <w:rFonts w:ascii="Times New Roman" w:eastAsia="Times New Roman" w:hAnsi="Times New Roman" w:cs="Times New Roman"/>
-          <w:color w:val="FF0000"/>
-          <w14:ligatures w14:val="none"/>
-        </w:rPr>
-        <w:t>ethics commission approval in the response – using it like we are for our other two papers. We don’t need to include it in the manuscript.</w:t>
+          <w:color w:val="0070C0"/>
+          <w14:ligatures w14:val="none"/>
+        </w:rPr>
+      </w:pPr>
+      <w:r>
+        <w:rPr>
+          <w:rFonts w:ascii="Times New Roman" w:eastAsia="Times New Roman" w:hAnsi="Times New Roman" w:cs="Times New Roman"/>
+          <w:color w:val="0070C0"/>
+          <w14:ligatures w14:val="none"/>
+        </w:rPr>
+        <w:t>change in the independent variable to a significant degree. Unless the treatment is assumed</w:t>
       </w:r>
     </w:p>
     <w:p>
@@ -2682,25 +2772,17 @@
         <w:spacing w:after="0" w:line="240" w:lineRule="auto"/>
         <w:rPr>
           <w:rFonts w:ascii="Times New Roman" w:eastAsia="Times New Roman" w:hAnsi="Times New Roman" w:cs="Times New Roman"/>
-          <w:color w:val="FF0000"/>
-          <w14:ligatures w14:val="none"/>
-        </w:rPr>
-      </w:pPr>
-      <w:r>
-        <w:rPr>
-          <w:rFonts w:ascii="Times New Roman" w:eastAsia="Times New Roman" w:hAnsi="Times New Roman" w:cs="Times New Roman"/>
-          <w:color w:val="FF0000"/>
-          <w14:ligatures w14:val="none"/>
-        </w:rPr>
-        <w:t xml:space="preserve">2. </w:t>
-      </w:r>
-      <w:r>
-        <w:rPr>
-          <w:rFonts w:ascii="Times New Roman" w:eastAsia="Times New Roman" w:hAnsi="Times New Roman" w:cs="Times New Roman"/>
-          <w:color w:val="FF0000"/>
-          <w14:ligatures w14:val="none"/>
-        </w:rPr>
-        <w:t>No manipulation checks used – unclear how that works, honestly.</w:t>
+          <w:color w:val="0070C0"/>
+          <w14:ligatures w14:val="none"/>
+        </w:rPr>
+      </w:pPr>
+      <w:r>
+        <w:rPr>
+          <w:rFonts w:ascii="Times New Roman" w:eastAsia="Times New Roman" w:hAnsi="Times New Roman" w:cs="Times New Roman"/>
+          <w:color w:val="0070C0"/>
+          <w14:ligatures w14:val="none"/>
+        </w:rPr>
+        <w:t>to occur below a respondent’s level of conscious awareness, manipulation checks are essential</w:t>
       </w:r>
     </w:p>
     <w:p>
@@ -2708,23 +2790,17 @@
         <w:spacing w:after="0" w:line="240" w:lineRule="auto"/>
         <w:rPr>
           <w:rFonts w:ascii="Times New Roman" w:eastAsia="Times New Roman" w:hAnsi="Times New Roman" w:cs="Times New Roman"/>
-          <w14:ligatures w14:val="none"/>
-        </w:rPr>
-      </w:pPr>
-      <w:r>
-        <w:rPr>
-          <w:rFonts w:ascii="Times New Roman" w:eastAsia="Times New Roman" w:hAnsi="Times New Roman" w:cs="Times New Roman"/>
-          <w:color w:val="FF0000"/>
-          <w14:ligatures w14:val="none"/>
-        </w:rPr>
-        <w:t>3. We have balance tests and other experiment checks in the SI (the reviewer didn’t read it).</w:t>
-      </w:r>
-      <w:r>
-        <w:rPr>
-          <w:rFonts w:ascii="Times New Roman" w:eastAsia="Times New Roman" w:hAnsi="Times New Roman" w:cs="Times New Roman"/>
-          <w14:ligatures w14:val="none"/>
-        </w:rPr>
-        <w:br/>
+          <w:color w:val="0070C0"/>
+          <w14:ligatures w14:val="none"/>
+        </w:rPr>
+      </w:pPr>
+      <w:r>
+        <w:rPr>
+          <w:rFonts w:ascii="Times New Roman" w:eastAsia="Times New Roman" w:hAnsi="Times New Roman" w:cs="Times New Roman"/>
+          <w:color w:val="0070C0"/>
+          <w14:ligatures w14:val="none"/>
+        </w:rPr>
+        <w:t>to proper interpretation of a study’s results. This is particularly so with survey experiments</w:t>
       </w:r>
     </w:p>
     <w:p>
@@ -2742,25 +2818,25 @@
           <w:color w:val="0070C0"/>
           <w14:ligatures w14:val="none"/>
         </w:rPr>
-        <w:t xml:space="preserve">1. Wrote you about IRB on </w:t>
-      </w:r>
-      <w:proofErr w:type="spellStart"/>
-      <w:r>
+        <w:t>because unlike in laboratory experiments, respondents’ levels of attention cannot be ensured.</w:t>
+      </w:r>
+    </w:p>
+    <w:p>
+      <w:pPr>
+        <w:spacing w:after="0" w:line="240" w:lineRule="auto"/>
         <w:rPr>
           <w:rFonts w:ascii="Times New Roman" w:eastAsia="Times New Roman" w:hAnsi="Times New Roman" w:cs="Times New Roman"/>
           <w:color w:val="0070C0"/>
           <w14:ligatures w14:val="none"/>
         </w:rPr>
-        <w:t>Whatsapp</w:t>
-      </w:r>
-      <w:proofErr w:type="spellEnd"/>
+      </w:pPr>
       <w:r>
         <w:rPr>
           <w:rFonts w:ascii="Times New Roman" w:eastAsia="Times New Roman" w:hAnsi="Times New Roman" w:cs="Times New Roman"/>
           <w:color w:val="0070C0"/>
           <w14:ligatures w14:val="none"/>
         </w:rPr>
-        <w:t xml:space="preserve">. </w:t>
+        <w:t>Even in laboratory studies in which subjects can be observed, manipulation checks should be</w:t>
       </w:r>
     </w:p>
     <w:p>
@@ -2778,15 +2854,43 @@
           <w:color w:val="0070C0"/>
           <w14:ligatures w14:val="none"/>
         </w:rPr>
-        <w:t xml:space="preserve">2. Me neither. </w:t>
-      </w:r>
-      <w:r>
+        <w:t>required. The exceptions are circumstances such as question order experiments, question</w:t>
+      </w:r>
+    </w:p>
+    <w:p>
+      <w:pPr>
+        <w:spacing w:after="0" w:line="240" w:lineRule="auto"/>
         <w:rPr>
           <w:rFonts w:ascii="Times New Roman" w:eastAsia="Times New Roman" w:hAnsi="Times New Roman" w:cs="Times New Roman"/>
           <w:color w:val="0070C0"/>
           <w14:ligatures w14:val="none"/>
         </w:rPr>
-        <w:t>Luckily, we have literature to fend this off.</w:t>
+      </w:pPr>
+      <w:r>
+        <w:rPr>
+          <w:rFonts w:ascii="Times New Roman" w:eastAsia="Times New Roman" w:hAnsi="Times New Roman" w:cs="Times New Roman"/>
+          <w:color w:val="0070C0"/>
+          <w14:ligatures w14:val="none"/>
+        </w:rPr>
+        <w:t xml:space="preserve">wording experiments, or list experiments. In </w:t>
+      </w:r>
+      <w:proofErr w:type="gramStart"/>
+      <w:r>
+        <w:rPr>
+          <w:rFonts w:ascii="Times New Roman" w:eastAsia="Times New Roman" w:hAnsi="Times New Roman" w:cs="Times New Roman"/>
+          <w:color w:val="0070C0"/>
+          <w14:ligatures w14:val="none"/>
+        </w:rPr>
+        <w:t>all of</w:t>
+      </w:r>
+      <w:proofErr w:type="gramEnd"/>
+      <w:r>
+        <w:rPr>
+          <w:rFonts w:ascii="Times New Roman" w:eastAsia="Times New Roman" w:hAnsi="Times New Roman" w:cs="Times New Roman"/>
+          <w:color w:val="0070C0"/>
+          <w14:ligatures w14:val="none"/>
+        </w:rPr>
+        <w:t xml:space="preserve"> these cases, the treatments are expected to</w:t>
       </w:r>
     </w:p>
     <w:p>
@@ -2804,7 +2908,7 @@
           <w:color w:val="0070C0"/>
           <w14:ligatures w14:val="none"/>
         </w:rPr>
-        <w:t>“</w:t>
+        <w:t>occur below the respondent’s level of conscious awareness.</w:t>
       </w:r>
       <w:r>
         <w:rPr>
@@ -2812,215 +2916,9 @@
           <w:color w:val="0070C0"/>
           <w14:ligatures w14:val="none"/>
         </w:rPr>
-        <w:t xml:space="preserve">Manipulation checks are a means of validating that a treatment </w:t>
-      </w:r>
-      <w:proofErr w:type="gramStart"/>
-      <w:r>
-        <w:rPr>
-          <w:rFonts w:ascii="Times New Roman" w:eastAsia="Times New Roman" w:hAnsi="Times New Roman" w:cs="Times New Roman"/>
-          <w:color w:val="0070C0"/>
-          <w14:ligatures w14:val="none"/>
-        </w:rPr>
-        <w:t>actually induced</w:t>
-      </w:r>
-      <w:proofErr w:type="gramEnd"/>
-      <w:r>
-        <w:rPr>
-          <w:rFonts w:ascii="Times New Roman" w:eastAsia="Times New Roman" w:hAnsi="Times New Roman" w:cs="Times New Roman"/>
-          <w:color w:val="0070C0"/>
-          <w14:ligatures w14:val="none"/>
-        </w:rPr>
-        <w:t xml:space="preserve"> the intended</w:t>
-      </w:r>
-    </w:p>
-    <w:p>
-      <w:pPr>
-        <w:spacing w:after="0" w:line="240" w:lineRule="auto"/>
-        <w:rPr>
-          <w:rFonts w:ascii="Times New Roman" w:eastAsia="Times New Roman" w:hAnsi="Times New Roman" w:cs="Times New Roman"/>
-          <w:color w:val="0070C0"/>
-          <w14:ligatures w14:val="none"/>
-        </w:rPr>
-      </w:pPr>
-      <w:r>
-        <w:rPr>
-          <w:rFonts w:ascii="Times New Roman" w:eastAsia="Times New Roman" w:hAnsi="Times New Roman" w:cs="Times New Roman"/>
-          <w:color w:val="0070C0"/>
-          <w14:ligatures w14:val="none"/>
-        </w:rPr>
-        <w:t>change in the independent variable to a significant degree. Unless the treatment is assumed</w:t>
-      </w:r>
-    </w:p>
-    <w:p>
-      <w:pPr>
-        <w:spacing w:after="0" w:line="240" w:lineRule="auto"/>
-        <w:rPr>
-          <w:rFonts w:ascii="Times New Roman" w:eastAsia="Times New Roman" w:hAnsi="Times New Roman" w:cs="Times New Roman"/>
-          <w:color w:val="0070C0"/>
-          <w14:ligatures w14:val="none"/>
-        </w:rPr>
-      </w:pPr>
-      <w:r>
-        <w:rPr>
-          <w:rFonts w:ascii="Times New Roman" w:eastAsia="Times New Roman" w:hAnsi="Times New Roman" w:cs="Times New Roman"/>
-          <w:color w:val="0070C0"/>
-          <w14:ligatures w14:val="none"/>
-        </w:rPr>
-        <w:t>to occur below a respondent’s level of conscious awareness, manipulation checks are essential</w:t>
-      </w:r>
-    </w:p>
-    <w:p>
-      <w:pPr>
-        <w:spacing w:after="0" w:line="240" w:lineRule="auto"/>
-        <w:rPr>
-          <w:rFonts w:ascii="Times New Roman" w:eastAsia="Times New Roman" w:hAnsi="Times New Roman" w:cs="Times New Roman"/>
-          <w:color w:val="0070C0"/>
-          <w14:ligatures w14:val="none"/>
-        </w:rPr>
-      </w:pPr>
-      <w:r>
-        <w:rPr>
-          <w:rFonts w:ascii="Times New Roman" w:eastAsia="Times New Roman" w:hAnsi="Times New Roman" w:cs="Times New Roman"/>
-          <w:color w:val="0070C0"/>
-          <w14:ligatures w14:val="none"/>
-        </w:rPr>
-        <w:t xml:space="preserve">to </w:t>
-      </w:r>
-      <w:proofErr w:type="gramStart"/>
-      <w:r>
-        <w:rPr>
-          <w:rFonts w:ascii="Times New Roman" w:eastAsia="Times New Roman" w:hAnsi="Times New Roman" w:cs="Times New Roman"/>
-          <w:color w:val="0070C0"/>
-          <w14:ligatures w14:val="none"/>
-        </w:rPr>
-        <w:t>proper</w:t>
-      </w:r>
-      <w:proofErr w:type="gramEnd"/>
-      <w:r>
-        <w:rPr>
-          <w:rFonts w:ascii="Times New Roman" w:eastAsia="Times New Roman" w:hAnsi="Times New Roman" w:cs="Times New Roman"/>
-          <w:color w:val="0070C0"/>
-          <w14:ligatures w14:val="none"/>
-        </w:rPr>
-        <w:t xml:space="preserve"> interpretation of a study’s results. This is particularly so with survey experiments</w:t>
-      </w:r>
-    </w:p>
-    <w:p>
-      <w:pPr>
-        <w:spacing w:after="0" w:line="240" w:lineRule="auto"/>
-        <w:rPr>
-          <w:rFonts w:ascii="Times New Roman" w:eastAsia="Times New Roman" w:hAnsi="Times New Roman" w:cs="Times New Roman"/>
-          <w:color w:val="0070C0"/>
-          <w14:ligatures w14:val="none"/>
-        </w:rPr>
-      </w:pPr>
-      <w:r>
-        <w:rPr>
-          <w:rFonts w:ascii="Times New Roman" w:eastAsia="Times New Roman" w:hAnsi="Times New Roman" w:cs="Times New Roman"/>
-          <w:color w:val="0070C0"/>
-          <w14:ligatures w14:val="none"/>
-        </w:rPr>
-        <w:t>because unlike in laboratory experiments, respondents’ levels of attention cannot be ensured.</w:t>
-      </w:r>
-    </w:p>
-    <w:p>
-      <w:pPr>
-        <w:spacing w:after="0" w:line="240" w:lineRule="auto"/>
-        <w:rPr>
-          <w:rFonts w:ascii="Times New Roman" w:eastAsia="Times New Roman" w:hAnsi="Times New Roman" w:cs="Times New Roman"/>
-          <w:color w:val="0070C0"/>
-          <w14:ligatures w14:val="none"/>
-        </w:rPr>
-      </w:pPr>
-      <w:r>
-        <w:rPr>
-          <w:rFonts w:ascii="Times New Roman" w:eastAsia="Times New Roman" w:hAnsi="Times New Roman" w:cs="Times New Roman"/>
-          <w:color w:val="0070C0"/>
-          <w14:ligatures w14:val="none"/>
-        </w:rPr>
-        <w:t>Even in laboratory studies in which subjects can be observed, manipulation checks should be</w:t>
-      </w:r>
-    </w:p>
-    <w:p>
-      <w:pPr>
-        <w:spacing w:after="0" w:line="240" w:lineRule="auto"/>
-        <w:rPr>
-          <w:rFonts w:ascii="Times New Roman" w:eastAsia="Times New Roman" w:hAnsi="Times New Roman" w:cs="Times New Roman"/>
-          <w:color w:val="0070C0"/>
-          <w14:ligatures w14:val="none"/>
-        </w:rPr>
-      </w:pPr>
-      <w:r>
-        <w:rPr>
-          <w:rFonts w:ascii="Times New Roman" w:eastAsia="Times New Roman" w:hAnsi="Times New Roman" w:cs="Times New Roman"/>
-          <w:color w:val="0070C0"/>
-          <w14:ligatures w14:val="none"/>
-        </w:rPr>
-        <w:t>required. The exceptions are circumstances such as question order experiments, question</w:t>
-      </w:r>
-    </w:p>
-    <w:p>
-      <w:pPr>
-        <w:spacing w:after="0" w:line="240" w:lineRule="auto"/>
-        <w:rPr>
-          <w:rFonts w:ascii="Times New Roman" w:eastAsia="Times New Roman" w:hAnsi="Times New Roman" w:cs="Times New Roman"/>
-          <w:color w:val="0070C0"/>
-          <w14:ligatures w14:val="none"/>
-        </w:rPr>
-      </w:pPr>
-      <w:r>
-        <w:rPr>
-          <w:rFonts w:ascii="Times New Roman" w:eastAsia="Times New Roman" w:hAnsi="Times New Roman" w:cs="Times New Roman"/>
-          <w:color w:val="0070C0"/>
-          <w14:ligatures w14:val="none"/>
-        </w:rPr>
-        <w:t xml:space="preserve">wording experiments, or list experiments. In </w:t>
-      </w:r>
-      <w:proofErr w:type="gramStart"/>
-      <w:r>
-        <w:rPr>
-          <w:rFonts w:ascii="Times New Roman" w:eastAsia="Times New Roman" w:hAnsi="Times New Roman" w:cs="Times New Roman"/>
-          <w:color w:val="0070C0"/>
-          <w14:ligatures w14:val="none"/>
-        </w:rPr>
-        <w:t>all of</w:t>
-      </w:r>
-      <w:proofErr w:type="gramEnd"/>
-      <w:r>
-        <w:rPr>
-          <w:rFonts w:ascii="Times New Roman" w:eastAsia="Times New Roman" w:hAnsi="Times New Roman" w:cs="Times New Roman"/>
-          <w:color w:val="0070C0"/>
-          <w14:ligatures w14:val="none"/>
-        </w:rPr>
-        <w:t xml:space="preserve"> these cases, the treatments are expected to</w:t>
-      </w:r>
-    </w:p>
-    <w:p>
-      <w:pPr>
-        <w:spacing w:after="0" w:line="240" w:lineRule="auto"/>
-        <w:rPr>
-          <w:rFonts w:ascii="Times New Roman" w:eastAsia="Times New Roman" w:hAnsi="Times New Roman" w:cs="Times New Roman"/>
-          <w:color w:val="0070C0"/>
-          <w14:ligatures w14:val="none"/>
-        </w:rPr>
-      </w:pPr>
-      <w:r>
-        <w:rPr>
-          <w:rFonts w:ascii="Times New Roman" w:eastAsia="Times New Roman" w:hAnsi="Times New Roman" w:cs="Times New Roman"/>
-          <w:color w:val="0070C0"/>
-          <w14:ligatures w14:val="none"/>
-        </w:rPr>
-        <w:t>occur below the respondent’s level of conscious awareness.</w:t>
-      </w:r>
-      <w:r>
-        <w:rPr>
-          <w:rFonts w:ascii="Times New Roman" w:eastAsia="Times New Roman" w:hAnsi="Times New Roman" w:cs="Times New Roman"/>
-          <w:color w:val="0070C0"/>
-          <w14:ligatures w14:val="none"/>
-        </w:rPr>
         <w:t xml:space="preserve">” </w:t>
       </w:r>
-      <w:hyperlink r:id="rId9" w:history="1">
+      <w:hyperlink r:id="rId13" w:history="1">
         <w:r>
           <w:rPr>
             <w:rStyle w:val="Hyperlink"/>
@@ -4848,29 +4746,7 @@
                 <w:szCs w:val="20"/>
                 <w:lang w:eastAsia="ko-KR"/>
               </w:rPr>
-              <w:t xml:space="preserve"> or use your ERC ethics approval like with our other papers (recommend the latter; no need to include in </w:t>
-            </w:r>
-            <w:proofErr w:type="gramStart"/>
-            <w:r>
-              <w:rPr>
-                <w:rFonts w:ascii="Times New Roman" w:eastAsia="Malgun Gothic" w:hAnsi="Times New Roman" w:cs="Times New Roman"/>
-                <w:kern w:val="2"/>
-                <w:sz w:val="20"/>
-                <w:szCs w:val="20"/>
-                <w:lang w:eastAsia="ko-KR"/>
-              </w:rPr>
-              <w:t>main</w:t>
-            </w:r>
-            <w:proofErr w:type="gramEnd"/>
-            <w:r>
-              <w:rPr>
-                <w:rFonts w:ascii="Times New Roman" w:eastAsia="Malgun Gothic" w:hAnsi="Times New Roman" w:cs="Times New Roman"/>
-                <w:kern w:val="2"/>
-                <w:sz w:val="20"/>
-                <w:szCs w:val="20"/>
-                <w:lang w:eastAsia="ko-KR"/>
-              </w:rPr>
-              <w:t xml:space="preserve"> manuscript)</w:t>
+              <w:t xml:space="preserve"> or use your ERC ethics approval like with our other papers (recommend the latter; no need to include in main manuscript)</w:t>
             </w:r>
           </w:p>
         </w:tc>
@@ -5052,29 +4928,7 @@
                 <w:szCs w:val="20"/>
                 <w:lang w:eastAsia="ko-KR"/>
               </w:rPr>
-              <w:t xml:space="preserve">Clarify: not used for list experiments to avoid revealing sensitive </w:t>
-            </w:r>
-            <w:proofErr w:type="gramStart"/>
-            <w:r>
-              <w:rPr>
-                <w:rFonts w:ascii="Times New Roman" w:eastAsia="Malgun Gothic" w:hAnsi="Times New Roman" w:cs="Times New Roman"/>
-                <w:kern w:val="2"/>
-                <w:sz w:val="20"/>
-                <w:szCs w:val="20"/>
-                <w:lang w:eastAsia="ko-KR"/>
-              </w:rPr>
-              <w:t>item</w:t>
-            </w:r>
-            <w:proofErr w:type="gramEnd"/>
-            <w:r>
-              <w:rPr>
-                <w:rFonts w:ascii="Times New Roman" w:eastAsia="Malgun Gothic" w:hAnsi="Times New Roman" w:cs="Times New Roman"/>
-                <w:kern w:val="2"/>
-                <w:sz w:val="20"/>
-                <w:szCs w:val="20"/>
-                <w:lang w:eastAsia="ko-KR"/>
-              </w:rPr>
-              <w:t>; randomization balance confirmed (see SI)</w:t>
+              <w:t>Clarify: not used for list experiments to avoid revealing sensitive item; randomization balance confirmed (see SI)</w:t>
             </w:r>
           </w:p>
         </w:tc>
@@ -6094,27 +5948,7 @@
           <w:kern w:val="2"/>
           <w:lang w:eastAsia="ko-KR"/>
         </w:rPr>
-        <w:t xml:space="preserve">What about </w:t>
-      </w:r>
-      <w:proofErr w:type="gramStart"/>
-      <w:r>
-        <w:rPr>
-          <w:rFonts w:ascii="Times New Roman" w:eastAsia="Malgun Gothic" w:hAnsi="Times New Roman" w:cs="Times New Roman"/>
-          <w:color w:val="0070C0"/>
-          <w:kern w:val="2"/>
-          <w:lang w:eastAsia="ko-KR"/>
-        </w:rPr>
-        <w:t>the North</w:t>
-      </w:r>
-      <w:proofErr w:type="gramEnd"/>
-      <w:r>
-        <w:rPr>
-          <w:rFonts w:ascii="Times New Roman" w:eastAsia="Malgun Gothic" w:hAnsi="Times New Roman" w:cs="Times New Roman"/>
-          <w:color w:val="0070C0"/>
-          <w:kern w:val="2"/>
-          <w:lang w:eastAsia="ko-KR"/>
-        </w:rPr>
-        <w:t xml:space="preserve"> Koreans? </w:t>
+        <w:t xml:space="preserve">What about the North Koreans? </w:t>
       </w:r>
       <w:r>
         <w:rPr>
@@ -6330,12 +6164,12 @@
         <w:tblLook w:val="04A0" w:firstRow="1" w:lastRow="0" w:firstColumn="1" w:lastColumn="0" w:noHBand="0" w:noVBand="1"/>
       </w:tblPr>
       <w:tblGrid>
-        <w:gridCol w:w="995"/>
-        <w:gridCol w:w="2554"/>
-        <w:gridCol w:w="1089"/>
-        <w:gridCol w:w="1244"/>
-        <w:gridCol w:w="1220"/>
-        <w:gridCol w:w="1970"/>
+        <w:gridCol w:w="1046"/>
+        <w:gridCol w:w="1940"/>
+        <w:gridCol w:w="1214"/>
+        <w:gridCol w:w="1370"/>
+        <w:gridCol w:w="1362"/>
+        <w:gridCol w:w="2140"/>
       </w:tblGrid>
       <w:tr>
         <w:trPr>
@@ -6698,7 +6532,7 @@
                 <w:szCs w:val="20"/>
                 <w:lang w:eastAsia="ko-KR"/>
               </w:rPr>
-              <w:t xml:space="preserve"> (for SI? Sample size dependent)</w:t>
+              <w:t xml:space="preserve"> </w:t>
             </w:r>
           </w:p>
         </w:tc>
@@ -6909,38 +6743,6 @@
               <w:t>Waishengren</w:t>
             </w:r>
             <w:proofErr w:type="spellEnd"/>
-            <w:r>
-              <w:rPr>
-                <w:rFonts w:ascii="Times New Roman" w:eastAsia="Malgun Gothic" w:hAnsi="Times New Roman" w:cs="Times New Roman"/>
-                <w:kern w:val="2"/>
-                <w:sz w:val="20"/>
-                <w:szCs w:val="20"/>
-                <w:lang w:eastAsia="ko-KR"/>
-              </w:rPr>
-              <w:t xml:space="preserve"> (for SI? Sample size </w:t>
-            </w:r>
-            <w:proofErr w:type="spellStart"/>
-            <w:r>
-              <w:rPr>
-                <w:rFonts w:ascii="Times New Roman" w:eastAsia="Malgun Gothic" w:hAnsi="Times New Roman" w:cs="Times New Roman"/>
-                <w:kern w:val="2"/>
-                <w:sz w:val="20"/>
-                <w:szCs w:val="20"/>
-                <w:lang w:eastAsia="ko-KR"/>
-              </w:rPr>
-              <w:t>dependen</w:t>
-            </w:r>
-            <w:proofErr w:type="spellEnd"/>
-            <w:r>
-              <w:rPr>
-                <w:rFonts w:ascii="Times New Roman" w:eastAsia="Malgun Gothic" w:hAnsi="Times New Roman" w:cs="Times New Roman"/>
-                <w:kern w:val="2"/>
-                <w:sz w:val="20"/>
-                <w:szCs w:val="20"/>
-                <w:lang w:eastAsia="ko-KR"/>
-              </w:rPr>
-              <w:t>)</w:t>
-            </w:r>
           </w:p>
         </w:tc>
         <w:tc>
@@ -8385,6 +8187,106 @@
     </w:sectPr>
   </w:body>
 </w:document>
+</file>
+
+<file path=word/comments.xml><?xml version="1.0" encoding="utf-8"?>
+<w:comments xmlns:wpc="http://schemas.microsoft.com/office/word/2010/wordprocessingCanvas" xmlns:cx="http://schemas.microsoft.com/office/drawing/2014/chartex" xmlns:cx1="http://schemas.microsoft.com/office/drawing/2015/9/8/chartex" xmlns:cx2="http://schemas.microsoft.com/office/drawing/2015/10/21/chartex" xmlns:cx3="http://schemas.microsoft.com/office/drawing/2016/5/9/chartex" xmlns:cx4="http://schemas.microsoft.com/office/drawing/2016/5/10/chartex" xmlns:cx5="http://schemas.microsoft.com/office/drawing/2016/5/11/chartex" xmlns:cx6="http://schemas.microsoft.com/office/drawing/2016/5/12/chartex" xmlns:cx7="http://schemas.microsoft.com/office/drawing/2016/5/13/chartex" xmlns:cx8="http://schemas.microsoft.com/office/drawing/2016/5/14/chartex" xmlns:mc="http://schemas.openxmlformats.org/markup-compatibility/2006" xmlns:aink="http://schemas.microsoft.com/office/drawing/2016/ink" xmlns:am3d="http://schemas.microsoft.com/office/drawing/2017/model3d" xmlns:o="urn:schemas-microsoft-com:office:office" xmlns:oel="http://schemas.microsoft.com/office/2019/extlst" xmlns:r="http://schemas.openxmlformats.org/officeDocument/2006/relationships" xmlns:m="http://schemas.openxmlformats.org/officeDocument/2006/math" xmlns:v="urn:schemas-microsoft-com:vml" xmlns:wp14="http://schemas.microsoft.com/office/word/2010/wordprocessingDrawing" xmlns:wp="http://schemas.openxmlformats.org/drawingml/2006/wordprocessingDrawing" xmlns:w10="urn:schemas-microsoft-com:office:word" xmlns:w="http://schemas.openxmlformats.org/wordprocessingml/2006/main" xmlns:w14="http://schemas.microsoft.com/office/word/2010/wordml" xmlns:w15="http://schemas.microsoft.com/office/word/2012/wordml" xmlns:w16cex="http://schemas.microsoft.com/office/word/2018/wordml/cex" xmlns:w16cid="http://schemas.microsoft.com/office/word/2016/wordml/cid" xmlns:w16="http://schemas.microsoft.com/office/word/2018/wordml" xmlns:w16du="http://schemas.microsoft.com/office/word/2023/wordml/word16du" xmlns:w16sdtdh="http://schemas.microsoft.com/office/word/2020/wordml/sdtdatahash" xmlns:w16sdtfl="http://schemas.microsoft.com/office/word/2024/wordml/sdtformatlock" xmlns:w16se="http://schemas.microsoft.com/office/word/2015/wordml/symex" xmlns:wpg="http://schemas.microsoft.com/office/word/2010/wordprocessingGroup" xmlns:wpi="http://schemas.microsoft.com/office/word/2010/wordprocessingInk" xmlns:wne="http://schemas.microsoft.com/office/word/2006/wordml" xmlns:wps="http://schemas.microsoft.com/office/word/2010/wordprocessingShape" mc:Ignorable="w14 w15 w16se w16cid w16 w16cex w16sdtdh w16sdtfl w16du wp14">
+  <w:comment w:id="0" w:author="Steven Denney" w:date="2025-09-11T14:18:00Z" w:initials="SD">
+    <w:p>
+      <w:r>
+        <w:rPr>
+          <w:rStyle w:val="CommentReference"/>
+        </w:rPr>
+        <w:annotationRef/>
+      </w:r>
+      <w:r>
+        <w:rPr>
+          <w:sz w:val="20"/>
+          <w:szCs w:val="20"/>
+        </w:rPr>
+        <w:t>Explain away / qualify.</w:t>
+      </w:r>
+    </w:p>
+  </w:comment>
+  <w:comment w:id="1" w:author="Steven Denney" w:date="2025-09-11T14:18:00Z" w:initials="SD">
+    <w:p>
+      <w:r>
+        <w:rPr>
+          <w:rStyle w:val="CommentReference"/>
+        </w:rPr>
+        <w:annotationRef/>
+      </w:r>
+      <w:r>
+        <w:rPr>
+          <w:sz w:val="20"/>
+          <w:szCs w:val="20"/>
+        </w:rPr>
+        <w:t>Done. Added to SI with interpretation.</w:t>
+      </w:r>
+    </w:p>
+  </w:comment>
+  <w:comment w:id="2" w:author="Steven Denney" w:date="2025-09-11T14:20:00Z" w:initials="SD">
+    <w:p>
+      <w:r>
+        <w:rPr>
+          <w:rStyle w:val="CommentReference"/>
+        </w:rPr>
+        <w:annotationRef/>
+      </w:r>
+      <w:r>
+        <w:rPr>
+          <w:sz w:val="20"/>
+          <w:szCs w:val="20"/>
+        </w:rPr>
+        <w:t>used for Ben-Wai split measure. Report in SI.</w:t>
+      </w:r>
+    </w:p>
+  </w:comment>
+  <w:comment w:id="3" w:author="Steven Denney" w:date="2025-09-11T14:36:00Z" w:initials="SD">
+    <w:p>
+      <w:r>
+        <w:rPr>
+          <w:rStyle w:val="CommentReference"/>
+        </w:rPr>
+        <w:annotationRef/>
+      </w:r>
+      <w:r>
+        <w:rPr>
+          <w:sz w:val="20"/>
+          <w:szCs w:val="20"/>
+        </w:rPr>
+        <w:t>add hypotheses, then return with table at the end (in analysis section or in the conclusion)</w:t>
+      </w:r>
+    </w:p>
+  </w:comment>
+</w:comments>
+</file>
+
+<file path=word/commentsExtended.xml><?xml version="1.0" encoding="utf-8"?>
+<w15:commentsEx xmlns:wpc="http://schemas.microsoft.com/office/word/2010/wordprocessingCanvas" xmlns:cx="http://schemas.microsoft.com/office/drawing/2014/chartex" xmlns:cx1="http://schemas.microsoft.com/office/drawing/2015/9/8/chartex" xmlns:cx2="http://schemas.microsoft.com/office/drawing/2015/10/21/chartex" xmlns:cx3="http://schemas.microsoft.com/office/drawing/2016/5/9/chartex" xmlns:cx4="http://schemas.microsoft.com/office/drawing/2016/5/10/chartex" xmlns:cx5="http://schemas.microsoft.com/office/drawing/2016/5/11/chartex" xmlns:cx6="http://schemas.microsoft.com/office/drawing/2016/5/12/chartex" xmlns:cx7="http://schemas.microsoft.com/office/drawing/2016/5/13/chartex" xmlns:cx8="http://schemas.microsoft.com/office/drawing/2016/5/14/chartex" xmlns:mc="http://schemas.openxmlformats.org/markup-compatibility/2006" xmlns:aink="http://schemas.microsoft.com/office/drawing/2016/ink" xmlns:am3d="http://schemas.microsoft.com/office/drawing/2017/model3d" xmlns:o="urn:schemas-microsoft-com:office:office" xmlns:oel="http://schemas.microsoft.com/office/2019/extlst" xmlns:r="http://schemas.openxmlformats.org/officeDocument/2006/relationships" xmlns:m="http://schemas.openxmlformats.org/officeDocument/2006/math" xmlns:v="urn:schemas-microsoft-com:vml" xmlns:wp14="http://schemas.microsoft.com/office/word/2010/wordprocessingDrawing" xmlns:wp="http://schemas.openxmlformats.org/drawingml/2006/wordprocessingDrawing" xmlns:w10="urn:schemas-microsoft-com:office:word" xmlns:w="http://schemas.openxmlformats.org/wordprocessingml/2006/main" xmlns:w14="http://schemas.microsoft.com/office/word/2010/wordml" xmlns:w15="http://schemas.microsoft.com/office/word/2012/wordml" xmlns:w16cex="http://schemas.microsoft.com/office/word/2018/wordml/cex" xmlns:w16cid="http://schemas.microsoft.com/office/word/2016/wordml/cid" xmlns:w16="http://schemas.microsoft.com/office/word/2018/wordml" xmlns:w16du="http://schemas.microsoft.com/office/word/2023/wordml/word16du" xmlns:w16sdtdh="http://schemas.microsoft.com/office/word/2020/wordml/sdtdatahash" xmlns:w16sdtfl="http://schemas.microsoft.com/office/word/2024/wordml/sdtformatlock" xmlns:w16se="http://schemas.microsoft.com/office/word/2015/wordml/symex" xmlns:wpg="http://schemas.microsoft.com/office/word/2010/wordprocessingGroup" xmlns:wpi="http://schemas.microsoft.com/office/word/2010/wordprocessingInk" xmlns:wne="http://schemas.microsoft.com/office/word/2006/wordml" xmlns:wps="http://schemas.microsoft.com/office/word/2010/wordprocessingShape" mc:Ignorable="w14 w15 w16se w16cid w16 w16cex w16sdtdh w16sdtfl w16du wp14">
+  <w15:commentEx w15:paraId="6C406BEC" w15:done="0"/>
+  <w15:commentEx w15:paraId="51BAD42D" w15:done="0"/>
+  <w15:commentEx w15:paraId="65558153" w15:done="0"/>
+  <w15:commentEx w15:paraId="54968AD4" w15:done="0"/>
+</w15:commentsEx>
+</file>
+
+<file path=word/commentsExtensible.xml><?xml version="1.0" encoding="utf-8"?>
+<w16cex:commentsExtensible xmlns:wpc="http://schemas.microsoft.com/office/word/2010/wordprocessingCanvas" xmlns:cx="http://schemas.microsoft.com/office/drawing/2014/chartex" xmlns:cx1="http://schemas.microsoft.com/office/drawing/2015/9/8/chartex" xmlns:cx2="http://schemas.microsoft.com/office/drawing/2015/10/21/chartex" xmlns:cx3="http://schemas.microsoft.com/office/drawing/2016/5/9/chartex" xmlns:cx4="http://schemas.microsoft.com/office/drawing/2016/5/10/chartex" xmlns:cx5="http://schemas.microsoft.com/office/drawing/2016/5/11/chartex" xmlns:cx6="http://schemas.microsoft.com/office/drawing/2016/5/12/chartex" xmlns:cx7="http://schemas.microsoft.com/office/drawing/2016/5/13/chartex" xmlns:cx8="http://schemas.microsoft.com/office/drawing/2016/5/14/chartex" xmlns:cr="http://schemas.microsoft.com/office/comments/2020/reactions" xmlns:mc="http://schemas.openxmlformats.org/markup-compatibility/2006" xmlns:aink="http://schemas.microsoft.com/office/drawing/2016/ink" xmlns:am3d="http://schemas.microsoft.com/office/drawing/2017/model3d" xmlns:o="urn:schemas-microsoft-com:office:office" xmlns:oel="http://schemas.microsoft.com/office/2019/extlst" xmlns:r="http://schemas.openxmlformats.org/officeDocument/2006/relationships" xmlns:m="http://schemas.openxmlformats.org/officeDocument/2006/math" xmlns:v="urn:schemas-microsoft-com:vml" xmlns:wp14="http://schemas.microsoft.com/office/word/2010/wordprocessingDrawing" xmlns:wp="http://schemas.openxmlformats.org/drawingml/2006/wordprocessingDrawing" xmlns:w10="urn:schemas-microsoft-com:office:word" xmlns:w="http://schemas.openxmlformats.org/wordprocessingml/2006/main" xmlns:w14="http://schemas.microsoft.com/office/word/2010/wordml" xmlns:w15="http://schemas.microsoft.com/office/word/2012/wordml" xmlns:w16cex="http://schemas.microsoft.com/office/word/2018/wordml/cex" xmlns:w16cid="http://schemas.microsoft.com/office/word/2016/wordml/cid" xmlns:w16="http://schemas.microsoft.com/office/word/2018/wordml" xmlns:w16du="http://schemas.microsoft.com/office/word/2023/wordml/word16du" xmlns:w16sdtdh="http://schemas.microsoft.com/office/word/2020/wordml/sdtdatahash" xmlns:w16sdtfl="http://schemas.microsoft.com/office/word/2024/wordml/sdtformatlock" xmlns:w16se="http://schemas.microsoft.com/office/word/2015/wordml/symex" xmlns:wpg="http://schemas.microsoft.com/office/word/2010/wordprocessingGroup" xmlns:wpi="http://schemas.microsoft.com/office/word/2010/wordprocessingInk" xmlns:wne="http://schemas.microsoft.com/office/word/2006/wordml" xmlns:wps="http://schemas.microsoft.com/office/word/2010/wordprocessingShape" mc:Ignorable="w14 w15 w16se w16cid w16 w16cex w16sdtdh w16sdtfl cr w16du wp14">
+  <w16cex:commentExtensible w16cex:durableId="66101FBF" w16cex:dateUtc="2025-09-11T12:18:00Z"/>
+  <w16cex:commentExtensible w16cex:durableId="22F9505A" w16cex:dateUtc="2025-09-11T12:18:00Z"/>
+  <w16cex:commentExtensible w16cex:durableId="1F58C035" w16cex:dateUtc="2025-09-11T12:20:00Z"/>
+  <w16cex:commentExtensible w16cex:durableId="4B750F6A" w16cex:dateUtc="2025-09-11T12:36:00Z"/>
+</w16cex:commentsExtensible>
+</file>
+
+<file path=word/commentsIds.xml><?xml version="1.0" encoding="utf-8"?>
+<w16cid:commentsIds xmlns:wpc="http://schemas.microsoft.com/office/word/2010/wordprocessingCanvas" xmlns:cx="http://schemas.microsoft.com/office/drawing/2014/chartex" xmlns:cx1="http://schemas.microsoft.com/office/drawing/2015/9/8/chartex" xmlns:cx2="http://schemas.microsoft.com/office/drawing/2015/10/21/chartex" xmlns:cx3="http://schemas.microsoft.com/office/drawing/2016/5/9/chartex" xmlns:cx4="http://schemas.microsoft.com/office/drawing/2016/5/10/chartex" xmlns:cx5="http://schemas.microsoft.com/office/drawing/2016/5/11/chartex" xmlns:cx6="http://schemas.microsoft.com/office/drawing/2016/5/12/chartex" xmlns:cx7="http://schemas.microsoft.com/office/drawing/2016/5/13/chartex" xmlns:cx8="http://schemas.microsoft.com/office/drawing/2016/5/14/chartex" xmlns:mc="http://schemas.openxmlformats.org/markup-compatibility/2006" xmlns:aink="http://schemas.microsoft.com/office/drawing/2016/ink" xmlns:am3d="http://schemas.microsoft.com/office/drawing/2017/model3d" xmlns:o="urn:schemas-microsoft-com:office:office" xmlns:oel="http://schemas.microsoft.com/office/2019/extlst" xmlns:r="http://schemas.openxmlformats.org/officeDocument/2006/relationships" xmlns:m="http://schemas.openxmlformats.org/officeDocument/2006/math" xmlns:v="urn:schemas-microsoft-com:vml" xmlns:wp14="http://schemas.microsoft.com/office/word/2010/wordprocessingDrawing" xmlns:wp="http://schemas.openxmlformats.org/drawingml/2006/wordprocessingDrawing" xmlns:w10="urn:schemas-microsoft-com:office:word" xmlns:w="http://schemas.openxmlformats.org/wordprocessingml/2006/main" xmlns:w14="http://schemas.microsoft.com/office/word/2010/wordml" xmlns:w15="http://schemas.microsoft.com/office/word/2012/wordml" xmlns:w16cex="http://schemas.microsoft.com/office/word/2018/wordml/cex" xmlns:w16cid="http://schemas.microsoft.com/office/word/2016/wordml/cid" xmlns:w16="http://schemas.microsoft.com/office/word/2018/wordml" xmlns:w16du="http://schemas.microsoft.com/office/word/2023/wordml/word16du" xmlns:w16sdtdh="http://schemas.microsoft.com/office/word/2020/wordml/sdtdatahash" xmlns:w16sdtfl="http://schemas.microsoft.com/office/word/2024/wordml/sdtformatlock" xmlns:w16se="http://schemas.microsoft.com/office/word/2015/wordml/symex" xmlns:wpg="http://schemas.microsoft.com/office/word/2010/wordprocessingGroup" xmlns:wpi="http://schemas.microsoft.com/office/word/2010/wordprocessingInk" xmlns:wne="http://schemas.microsoft.com/office/word/2006/wordml" xmlns:wps="http://schemas.microsoft.com/office/word/2010/wordprocessingShape" mc:Ignorable="w14 w15 w16se w16cid w16 w16cex w16sdtdh w16sdtfl w16du wp14">
+  <w16cid:commentId w16cid:paraId="6C406BEC" w16cid:durableId="66101FBF"/>
+  <w16cid:commentId w16cid:paraId="51BAD42D" w16cid:durableId="22F9505A"/>
+  <w16cid:commentId w16cid:paraId="65558153" w16cid:durableId="1F58C035"/>
+  <w16cid:commentId w16cid:paraId="54968AD4" w16cid:durableId="4B750F6A"/>
+</w16cid:commentsIds>
 </file>
 
 <file path=word/endnotes.xml><?xml version="1.0" encoding="utf-8"?>
@@ -8887,6 +8789,14 @@
     </w:lvlOverride>
   </w:num>
 </w:numbering>
+</file>
+
+<file path=word/people.xml><?xml version="1.0" encoding="utf-8"?>
+<w15:people xmlns:wpc="http://schemas.microsoft.com/office/word/2010/wordprocessingCanvas" xmlns:cx="http://schemas.microsoft.com/office/drawing/2014/chartex" xmlns:cx1="http://schemas.microsoft.com/office/drawing/2015/9/8/chartex" xmlns:cx2="http://schemas.microsoft.com/office/drawing/2015/10/21/chartex" xmlns:cx3="http://schemas.microsoft.com/office/drawing/2016/5/9/chartex" xmlns:cx4="http://schemas.microsoft.com/office/drawing/2016/5/10/chartex" xmlns:cx5="http://schemas.microsoft.com/office/drawing/2016/5/11/chartex" xmlns:cx6="http://schemas.microsoft.com/office/drawing/2016/5/12/chartex" xmlns:cx7="http://schemas.microsoft.com/office/drawing/2016/5/13/chartex" xmlns:cx8="http://schemas.microsoft.com/office/drawing/2016/5/14/chartex" xmlns:mc="http://schemas.openxmlformats.org/markup-compatibility/2006" xmlns:aink="http://schemas.microsoft.com/office/drawing/2016/ink" xmlns:am3d="http://schemas.microsoft.com/office/drawing/2017/model3d" xmlns:o="urn:schemas-microsoft-com:office:office" xmlns:oel="http://schemas.microsoft.com/office/2019/extlst" xmlns:r="http://schemas.openxmlformats.org/officeDocument/2006/relationships" xmlns:m="http://schemas.openxmlformats.org/officeDocument/2006/math" xmlns:v="urn:schemas-microsoft-com:vml" xmlns:wp14="http://schemas.microsoft.com/office/word/2010/wordprocessingDrawing" xmlns:wp="http://schemas.openxmlformats.org/drawingml/2006/wordprocessingDrawing" xmlns:w10="urn:schemas-microsoft-com:office:word" xmlns:w="http://schemas.openxmlformats.org/wordprocessingml/2006/main" xmlns:w14="http://schemas.microsoft.com/office/word/2010/wordml" xmlns:w15="http://schemas.microsoft.com/office/word/2012/wordml" xmlns:w16cex="http://schemas.microsoft.com/office/word/2018/wordml/cex" xmlns:w16cid="http://schemas.microsoft.com/office/word/2016/wordml/cid" xmlns:w16="http://schemas.microsoft.com/office/word/2018/wordml" xmlns:w16du="http://schemas.microsoft.com/office/word/2023/wordml/word16du" xmlns:w16sdtdh="http://schemas.microsoft.com/office/word/2020/wordml/sdtdatahash" xmlns:w16sdtfl="http://schemas.microsoft.com/office/word/2024/wordml/sdtformatlock" xmlns:w16se="http://schemas.microsoft.com/office/word/2015/wordml/symex" xmlns:wpg="http://schemas.microsoft.com/office/word/2010/wordprocessingGroup" xmlns:wpi="http://schemas.microsoft.com/office/word/2010/wordprocessingInk" xmlns:wne="http://schemas.microsoft.com/office/word/2006/wordml" xmlns:wps="http://schemas.microsoft.com/office/word/2010/wordprocessingShape" mc:Ignorable="w14 w15 w16se w16cid w16 w16cex w16sdtdh w16sdtfl w16du wp14">
+  <w15:person w15:author="Steven Denney">
+    <w15:presenceInfo w15:providerId="AD" w15:userId="S::stevend86@univie.ac.at::b9b31903-1ff3-449d-aac0-0ee538c61ede"/>
+  </w15:person>
+</w15:people>
 </file>
 
 <file path=word/styles.xml><?xml version="1.0" encoding="utf-8"?>
@@ -9401,6 +9311,74 @@
       <w:shd w:val="clear" w:color="auto" w:fill="E1DFDD"/>
     </w:rPr>
   </w:style>
+  <w:style w:type="character" w:styleId="CommentReference">
+    <w:name w:val="annotation reference"/>
+    <w:basedOn w:val="DefaultParagraphFont"/>
+    <w:uiPriority w:val="99"/>
+    <w:semiHidden/>
+    <w:unhideWhenUsed/>
+    <w:rsid w:val="009E3951"/>
+    <w:rPr>
+      <w:sz w:val="16"/>
+      <w:szCs w:val="16"/>
+    </w:rPr>
+  </w:style>
+  <w:style w:type="paragraph" w:styleId="CommentText">
+    <w:name w:val="annotation text"/>
+    <w:basedOn w:val="Normal"/>
+    <w:link w:val="CommentTextChar"/>
+    <w:uiPriority w:val="99"/>
+    <w:semiHidden/>
+    <w:unhideWhenUsed/>
+    <w:rsid w:val="009E3951"/>
+    <w:pPr>
+      <w:spacing w:line="240" w:lineRule="auto"/>
+    </w:pPr>
+    <w:rPr>
+      <w:sz w:val="20"/>
+      <w:szCs w:val="20"/>
+    </w:rPr>
+  </w:style>
+  <w:style w:type="character" w:customStyle="1" w:styleId="CommentTextChar">
+    <w:name w:val="Comment Text Char"/>
+    <w:basedOn w:val="DefaultParagraphFont"/>
+    <w:link w:val="CommentText"/>
+    <w:uiPriority w:val="99"/>
+    <w:semiHidden/>
+    <w:rsid w:val="009E3951"/>
+    <w:rPr>
+      <w:sz w:val="20"/>
+      <w:szCs w:val="20"/>
+    </w:rPr>
+  </w:style>
+  <w:style w:type="paragraph" w:styleId="CommentSubject">
+    <w:name w:val="annotation subject"/>
+    <w:basedOn w:val="CommentText"/>
+    <w:next w:val="CommentText"/>
+    <w:link w:val="CommentSubjectChar"/>
+    <w:uiPriority w:val="99"/>
+    <w:semiHidden/>
+    <w:unhideWhenUsed/>
+    <w:rsid w:val="009E3951"/>
+    <w:rPr>
+      <w:b/>
+      <w:bCs/>
+    </w:rPr>
+  </w:style>
+  <w:style w:type="character" w:customStyle="1" w:styleId="CommentSubjectChar">
+    <w:name w:val="Comment Subject Char"/>
+    <w:basedOn w:val="CommentTextChar"/>
+    <w:link w:val="CommentSubject"/>
+    <w:uiPriority w:val="99"/>
+    <w:semiHidden/>
+    <w:rsid w:val="009E3951"/>
+    <w:rPr>
+      <w:b/>
+      <w:bCs/>
+      <w:sz w:val="20"/>
+      <w:szCs w:val="20"/>
+    </w:rPr>
+  </w:style>
 </w:styles>
 </file>
 

</xml_diff>